<commit_message>
changing names and cleaning
</commit_message>
<xml_diff>
--- a/Opis Funkcji.DOCX
+++ b/Opis Funkcji.DOCX
@@ -7,8 +7,9 @@
         <w:pStyle w:val="ListParagraph"/>
         <w:numPr>
           <w:ilvl w:val="0"/>
-          <w:numId w:val="1"/>
+          <w:numId w:val="4"/>
         </w:numPr>
+        <w:jc w:val="both"/>
         <w:rPr>
           <w:b/>
           <w:bCs/>
@@ -29,10 +30,1034 @@
     <w:p>
       <w:pPr>
         <w:pStyle w:val="ListParagraph"/>
-      </w:pPr>
-      <w:r>
-        <w:t>Rozdział ma za zadanie przedstawić sposób w jaki powstał kod źródłowy oraz jakie mechanizmy stanowią jego budowę. Przedstawione zostaną metody/funkcje/algorytmy pozwalające na: określenie czy usta użytkownika są otwarte czy zamknięte</w:t>
-      </w:r>
+        <w:ind w:left="360"/>
+        <w:jc w:val="both"/>
+      </w:pPr>
+      <w:r>
+        <w:t>Rozdział ma za zadanie przedstawić sposób w jaki powstał kod źródłowy oraz jakie mechanizmy stanowią jego budowę. Przedstawione zostaną metody/funkcje/algorytmy pozwalające na:</w:t>
+      </w:r>
+    </w:p>
+    <w:p>
+      <w:pPr>
+        <w:pStyle w:val="ListParagraph"/>
+        <w:ind w:left="360"/>
+        <w:jc w:val="both"/>
+      </w:pPr>
+      <w:r>
+        <w:t>-detekcję ust użytkownika oraz określenie czy są one otwarte czy nie</w:t>
+      </w:r>
+    </w:p>
+    <w:p>
+      <w:pPr>
+        <w:pStyle w:val="ListParagraph"/>
+        <w:ind w:left="360"/>
+        <w:jc w:val="both"/>
+      </w:pPr>
+      <w:r>
+        <w:t>-detekcję uśmiechu użytkownika oraz rozróżnienie czy jest to uśmiech z otwartymi czy zamkniętymi ustami</w:t>
+      </w:r>
+    </w:p>
+    <w:p>
+      <w:pPr>
+        <w:pStyle w:val="ListParagraph"/>
+        <w:ind w:left="360"/>
+        <w:jc w:val="both"/>
+      </w:pPr>
+      <w:r>
+        <w:t>-detekcję całusów</w:t>
+      </w:r>
+    </w:p>
+    <w:p>
+      <w:pPr>
+        <w:pStyle w:val="ListParagraph"/>
+        <w:ind w:left="360"/>
+        <w:jc w:val="both"/>
+      </w:pPr>
+      <w:r>
+        <w:t>-detekcję ruchu języka użytkownika oraz określenie jego kierunku</w:t>
+      </w:r>
+    </w:p>
+    <w:p>
+      <w:pPr>
+        <w:pStyle w:val="ListParagraph"/>
+        <w:ind w:left="360"/>
+        <w:jc w:val="both"/>
+      </w:pPr>
+      <w:r>
+        <w:t>-detekcję ruchu policzków razem oraz z osobna</w:t>
+      </w:r>
+    </w:p>
+    <w:p>
+      <w:pPr>
+        <w:pStyle w:val="ListParagraph"/>
+        <w:ind w:left="360"/>
+        <w:jc w:val="both"/>
+      </w:pPr>
+      <w:r>
+        <w:t>-klasyfikację dźwięków</w:t>
+      </w:r>
+    </w:p>
+    <w:p>
+      <w:pPr>
+        <w:pStyle w:val="ListParagraph"/>
+        <w:ind w:left="360"/>
+        <w:jc w:val="both"/>
+      </w:pPr>
+      <w:r>
+        <w:t>-klasyfikacja tekstu mówionego przez użytkownika z wykorzystaniem przetwarzania języka naturalnego</w:t>
+      </w:r>
+    </w:p>
+    <w:p>
+      <w:pPr>
+        <w:pStyle w:val="ListParagraph"/>
+        <w:ind w:left="360"/>
+        <w:jc w:val="both"/>
+      </w:pPr>
+    </w:p>
+    <w:p>
+      <w:pPr>
+        <w:pStyle w:val="ListParagraph"/>
+        <w:numPr>
+          <w:ilvl w:val="1"/>
+          <w:numId w:val="4"/>
+        </w:numPr>
+        <w:jc w:val="both"/>
+        <w:rPr>
+          <w:b/>
+          <w:bCs/>
+          <w:sz w:val="28"/>
+          <w:szCs w:val="28"/>
+        </w:rPr>
+      </w:pPr>
+      <w:r>
+        <w:rPr>
+          <w:b/>
+          <w:bCs/>
+          <w:sz w:val="28"/>
+          <w:szCs w:val="28"/>
+        </w:rPr>
+        <w:t>Środowiska i narzędzia</w:t>
+      </w:r>
+    </w:p>
+    <w:p>
+      <w:pPr>
+        <w:pStyle w:val="ListParagraph"/>
+        <w:ind w:left="792"/>
+        <w:jc w:val="both"/>
+      </w:pPr>
+      <w:r>
+        <w:t>Do stworzenia kodu wykorzystane zostało</w:t>
+      </w:r>
+      <w:r>
+        <w:t xml:space="preserve"> środowisko</w:t>
+      </w:r>
+      <w:r>
+        <w:t xml:space="preserve"> Visual Studio </w:t>
+      </w:r>
+      <w:proofErr w:type="spellStart"/>
+      <w:r>
+        <w:t>Code</w:t>
+      </w:r>
+      <w:proofErr w:type="spellEnd"/>
+      <w:r>
+        <w:t xml:space="preserve"> w wersji 1.94.2., należące do firmy Microsoft. Językiem wykorzystanym do pisania w wybranym środowisku  był </w:t>
+      </w:r>
+      <w:proofErr w:type="spellStart"/>
+      <w:r>
+        <w:t>Python</w:t>
+      </w:r>
+      <w:proofErr w:type="spellEnd"/>
+      <w:r>
+        <w:t xml:space="preserve"> w wersji </w:t>
+      </w:r>
+      <w:r>
+        <w:t>3.8.19</w:t>
+      </w:r>
+      <w:r>
+        <w:t>. Celem ułatwienia pracy</w:t>
+      </w:r>
+      <w:r>
+        <w:t>,</w:t>
+      </w:r>
+      <w:r>
+        <w:t xml:space="preserve"> utworzone zostało zdalne środowisko </w:t>
+      </w:r>
+      <w:proofErr w:type="spellStart"/>
+      <w:r>
+        <w:t>Conda</w:t>
+      </w:r>
+      <w:proofErr w:type="spellEnd"/>
+      <w:r>
+        <w:t xml:space="preserve"> w wersji </w:t>
+      </w:r>
+      <w:r>
+        <w:t>23.11.0</w:t>
+      </w:r>
+      <w:r>
+        <w:t xml:space="preserve">. </w:t>
+      </w:r>
+      <w:r>
+        <w:t xml:space="preserve">o nazwie „mus”. Środowisko </w:t>
+      </w:r>
+      <w:proofErr w:type="spellStart"/>
+      <w:r>
+        <w:t>Conda</w:t>
+      </w:r>
+      <w:proofErr w:type="spellEnd"/>
+      <w:r>
+        <w:t xml:space="preserve"> uruchamia się w terminalu komendą:</w:t>
+      </w:r>
+    </w:p>
+    <w:p>
+      <w:pPr>
+        <w:pStyle w:val="ListParagraph"/>
+        <w:ind w:left="792"/>
+        <w:jc w:val="both"/>
+      </w:pPr>
+    </w:p>
+    <w:p>
+      <w:pPr>
+        <w:pStyle w:val="ListParagraph"/>
+        <w:ind w:left="792"/>
+        <w:jc w:val="both"/>
+      </w:pPr>
+      <w:r>
+        <w:drawing>
+          <wp:inline distT="0" distB="0" distL="0" distR="0" wp14:anchorId="5E77FF0E" wp14:editId="3C80A390">
+            <wp:extent cx="3153215" cy="333422"/>
+            <wp:effectExtent l="0" t="0" r="0" b="9525"/>
+            <wp:docPr id="370508031" name="Picture 1"/>
+            <wp:cNvGraphicFramePr>
+              <a:graphicFrameLocks xmlns:a="http://schemas.openxmlformats.org/drawingml/2006/main" noChangeAspect="1"/>
+            </wp:cNvGraphicFramePr>
+            <a:graphic xmlns:a="http://schemas.openxmlformats.org/drawingml/2006/main">
+              <a:graphicData uri="http://schemas.openxmlformats.org/drawingml/2006/picture">
+                <pic:pic xmlns:pic="http://schemas.openxmlformats.org/drawingml/2006/picture">
+                  <pic:nvPicPr>
+                    <pic:cNvPr id="370508031" name=""/>
+                    <pic:cNvPicPr/>
+                  </pic:nvPicPr>
+                  <pic:blipFill>
+                    <a:blip r:embed="rId5"/>
+                    <a:stretch>
+                      <a:fillRect/>
+                    </a:stretch>
+                  </pic:blipFill>
+                  <pic:spPr>
+                    <a:xfrm>
+                      <a:off x="0" y="0"/>
+                      <a:ext cx="3153215" cy="333422"/>
+                    </a:xfrm>
+                    <a:prstGeom prst="rect">
+                      <a:avLst/>
+                    </a:prstGeom>
+                  </pic:spPr>
+                </pic:pic>
+              </a:graphicData>
+            </a:graphic>
+          </wp:inline>
+        </w:drawing>
+      </w:r>
+    </w:p>
+    <w:p>
+      <w:pPr>
+        <w:pStyle w:val="ListParagraph"/>
+        <w:ind w:left="792"/>
+        <w:jc w:val="both"/>
+      </w:pPr>
+      <w:proofErr w:type="spellStart"/>
+      <w:r>
+        <w:t>activate</w:t>
+      </w:r>
+      <w:proofErr w:type="spellEnd"/>
+      <w:r>
+        <w:t xml:space="preserve"> mus</w:t>
+      </w:r>
+    </w:p>
+    <w:p>
+      <w:pPr>
+        <w:pStyle w:val="ListParagraph"/>
+        <w:ind w:left="792"/>
+        <w:jc w:val="both"/>
+      </w:pPr>
+    </w:p>
+    <w:p>
+      <w:pPr>
+        <w:pStyle w:val="ListParagraph"/>
+        <w:ind w:left="792"/>
+        <w:jc w:val="both"/>
+      </w:pPr>
+      <w:r>
+        <w:t>Przy tworzeniu projektu wykorzystane zostało również zdalne repozytorium Github pod nazwą „</w:t>
+      </w:r>
+      <w:proofErr w:type="spellStart"/>
+      <w:r>
+        <w:fldChar w:fldCharType="begin"/>
+      </w:r>
+      <w:r>
+        <w:instrText>HYPERLINK "https://github.com/8AHHA8/Speech_defects_validation"</w:instrText>
+      </w:r>
+      <w:r>
+        <w:fldChar w:fldCharType="separate"/>
+      </w:r>
+      <w:r>
+        <w:rPr>
+          <w:rStyle w:val="Hyperlink"/>
+          <w:b/>
+          <w:bCs/>
+        </w:rPr>
+        <w:t>Speech_defects_validation</w:t>
+      </w:r>
+      <w:proofErr w:type="spellEnd"/>
+      <w:r>
+        <w:fldChar w:fldCharType="end"/>
+      </w:r>
+      <w:r>
+        <w:t>”</w:t>
+      </w:r>
+      <w:r>
+        <w:t>, którego celem było regularne zapisywanie postępów przy rozwijającym się projekcie</w:t>
+      </w:r>
+      <w:r>
+        <w:t xml:space="preserve">. Projekt korzysta również z narzędzi do analizy obrazu jakimi są: </w:t>
+      </w:r>
+      <w:proofErr w:type="spellStart"/>
+      <w:r>
+        <w:t>OpenCV</w:t>
+      </w:r>
+      <w:proofErr w:type="spellEnd"/>
+      <w:r>
+        <w:t xml:space="preserve">(wersja </w:t>
+      </w:r>
+      <w:r>
+        <w:t>4.10.0</w:t>
+      </w:r>
+      <w:r>
+        <w:t>)</w:t>
+      </w:r>
+      <w:r>
+        <w:t xml:space="preserve">, </w:t>
+      </w:r>
+      <w:proofErr w:type="spellStart"/>
+      <w:r>
+        <w:t>Mediapipe</w:t>
+      </w:r>
+      <w:proofErr w:type="spellEnd"/>
+      <w:r>
+        <w:t xml:space="preserve">(wersja </w:t>
+      </w:r>
+      <w:r>
+        <w:t>0.10.10</w:t>
+      </w:r>
+      <w:r>
+        <w:t>)</w:t>
+      </w:r>
+      <w:r>
+        <w:t xml:space="preserve">. </w:t>
+      </w:r>
+      <w:proofErr w:type="spellStart"/>
+      <w:r>
+        <w:t>Mediapipe</w:t>
+      </w:r>
+      <w:proofErr w:type="spellEnd"/>
+      <w:r>
+        <w:t xml:space="preserve"> pozwala na bardzo dokładne wykrywanie kluczowych punktów twarzy(</w:t>
+      </w:r>
+      <w:proofErr w:type="spellStart"/>
+      <w:r>
+        <w:t>facial</w:t>
+      </w:r>
+      <w:proofErr w:type="spellEnd"/>
+      <w:r>
+        <w:t xml:space="preserve"> </w:t>
+      </w:r>
+      <w:proofErr w:type="spellStart"/>
+      <w:r>
+        <w:t>landmarks</w:t>
+      </w:r>
+      <w:proofErr w:type="spellEnd"/>
+      <w:r>
+        <w:t xml:space="preserve">), umożliwiając przy tym dokładną analizę mimiki oraz ruchów poszczególnych elementów twarzy w czasie rzeczywistym. </w:t>
+      </w:r>
+      <w:proofErr w:type="spellStart"/>
+      <w:r>
+        <w:t>OpenCV</w:t>
+      </w:r>
+      <w:proofErr w:type="spellEnd"/>
+      <w:r>
+        <w:t xml:space="preserve"> </w:t>
+      </w:r>
+      <w:r>
+        <w:t xml:space="preserve">z kolei umożliwia przetwarzanie, analizę obrazów oraz wideo, a także filtrację obrazu. W projekcie wykorzystany również model sieci neuronowej LSTM opartej na </w:t>
+      </w:r>
+      <w:proofErr w:type="spellStart"/>
+      <w:r>
+        <w:t>TensorFlow</w:t>
+      </w:r>
+      <w:proofErr w:type="spellEnd"/>
+      <w:r>
+        <w:t xml:space="preserve"> w wersji </w:t>
+      </w:r>
+      <w:r>
+        <w:t>2.8.0</w:t>
+      </w:r>
+      <w:r>
+        <w:t xml:space="preserve">. </w:t>
+      </w:r>
+      <w:proofErr w:type="spellStart"/>
+      <w:r>
+        <w:t>TensorFlow</w:t>
+      </w:r>
+      <w:proofErr w:type="spellEnd"/>
+      <w:r>
+        <w:t xml:space="preserve"> pozwala na tworzenie, trenowanie i wdrażanie modeli uczenia maszynowego. Projekt wykorzystuje również przydatne narzędzie jakim jest </w:t>
+      </w:r>
+      <w:proofErr w:type="spellStart"/>
+      <w:r>
+        <w:t>Vosk</w:t>
+      </w:r>
+      <w:proofErr w:type="spellEnd"/>
+      <w:r>
+        <w:t xml:space="preserve">(wersja </w:t>
+      </w:r>
+      <w:r>
+        <w:t>0.3.45</w:t>
+      </w:r>
+      <w:r>
+        <w:t xml:space="preserve">) </w:t>
+      </w:r>
+      <w:r>
+        <w:t>czyli bibliotek</w:t>
+      </w:r>
+      <w:r>
+        <w:t>ę</w:t>
+      </w:r>
+      <w:r>
+        <w:t xml:space="preserve"> pozwalając</w:t>
+      </w:r>
+      <w:r>
+        <w:t>ą</w:t>
+      </w:r>
+      <w:r>
+        <w:t xml:space="preserve"> na rozpoznawanie mowy nawet kiedy użytkownik jest offline.</w:t>
+      </w:r>
+      <w:r>
+        <w:t xml:space="preserve"> </w:t>
+      </w:r>
+    </w:p>
+    <w:p>
+      <w:pPr>
+        <w:pStyle w:val="ListParagraph"/>
+        <w:ind w:left="792"/>
+        <w:jc w:val="both"/>
+      </w:pPr>
+    </w:p>
+    <w:p>
+      <w:pPr>
+        <w:pStyle w:val="ListParagraph"/>
+        <w:numPr>
+          <w:ilvl w:val="1"/>
+          <w:numId w:val="4"/>
+        </w:numPr>
+        <w:jc w:val="both"/>
+        <w:rPr>
+          <w:b/>
+          <w:bCs/>
+          <w:sz w:val="28"/>
+          <w:szCs w:val="28"/>
+        </w:rPr>
+      </w:pPr>
+      <w:r>
+        <w:rPr>
+          <w:b/>
+          <w:bCs/>
+          <w:sz w:val="28"/>
+          <w:szCs w:val="28"/>
+        </w:rPr>
+        <w:t>Struktura projektu</w:t>
+      </w:r>
+    </w:p>
+    <w:p>
+      <w:pPr>
+        <w:pStyle w:val="ListParagraph"/>
+        <w:ind w:left="792"/>
+        <w:jc w:val="both"/>
+      </w:pPr>
+      <w:r>
+        <w:t xml:space="preserve">Głównym plikiem w projekcie jest main.py, który przechowuje mechanizmy wszystkich przycisków pozwalających na uruchomienie poszczególnych funkcji. </w:t>
+      </w:r>
+    </w:p>
+    <w:p>
+      <w:pPr>
+        <w:pStyle w:val="ListParagraph"/>
+        <w:ind w:left="792"/>
+        <w:jc w:val="both"/>
+      </w:pPr>
+      <w:r>
+        <w:t>W folderze ‘</w:t>
+      </w:r>
+      <w:proofErr w:type="spellStart"/>
+      <w:r>
+        <w:t>mouth</w:t>
+      </w:r>
+      <w:proofErr w:type="spellEnd"/>
+      <w:r>
+        <w:t xml:space="preserve">’ przechowywane są wszystkie mechanizmy odpowiedzialne za przetwarzanie oraz analizę obrazu. Trzema podstawowymi plikami są </w:t>
+      </w:r>
+      <w:r>
+        <w:t xml:space="preserve">closed_open.py, kiss.py, smile.py. Bardziej złożone algorytmy zostały rozbite na osobne pliki i są przechowywane w folderach: </w:t>
+      </w:r>
+      <w:proofErr w:type="spellStart"/>
+      <w:r>
+        <w:t>tongue</w:t>
+      </w:r>
+      <w:proofErr w:type="spellEnd"/>
+      <w:r>
+        <w:t xml:space="preserve">, </w:t>
+      </w:r>
+      <w:proofErr w:type="spellStart"/>
+      <w:r>
+        <w:t>cheeks</w:t>
+      </w:r>
+      <w:proofErr w:type="spellEnd"/>
+      <w:r>
+        <w:t xml:space="preserve">, </w:t>
+      </w:r>
+      <w:proofErr w:type="spellStart"/>
+      <w:r>
+        <w:t>right_cheeks</w:t>
+      </w:r>
+      <w:proofErr w:type="spellEnd"/>
+      <w:r>
+        <w:t xml:space="preserve">, </w:t>
+      </w:r>
+      <w:proofErr w:type="spellStart"/>
+      <w:r>
+        <w:t>left_cheek</w:t>
+      </w:r>
+      <w:proofErr w:type="spellEnd"/>
+      <w:r>
+        <w:t xml:space="preserve">. Każdy z tych 4 folderów ma bardzo podobną strukturę. </w:t>
+      </w:r>
+      <w:r>
+        <w:t>‘</w:t>
+      </w:r>
+      <w:proofErr w:type="spellStart"/>
+      <w:r>
+        <w:t>tongue</w:t>
+      </w:r>
+      <w:proofErr w:type="spellEnd"/>
+      <w:r>
+        <w:t xml:space="preserve">’ składa się z: tongue.py, optical_flow_vectors.py, lower_face_coordinates.py, display_directions.py, determine_directions.py. </w:t>
+      </w:r>
+    </w:p>
+    <w:p>
+      <w:pPr>
+        <w:pStyle w:val="ListParagraph"/>
+        <w:ind w:left="792"/>
+        <w:jc w:val="both"/>
+      </w:pPr>
+      <w:r>
+        <w:lastRenderedPageBreak/>
+        <w:t>W folderze ‘speech’ przechowywane są pliki odpowiedzial</w:t>
+      </w:r>
+      <w:r>
+        <w:t xml:space="preserve">ne za działanie mechanizmów służących do klasyfikacji dźwięków. W samym folderze znajdują się pliki: recognition.py, predict.py, models.py, train.py, clean.py. Dodatkowo folder zawiera </w:t>
+      </w:r>
+      <w:proofErr w:type="spellStart"/>
+      <w:r>
+        <w:t>podfoldery</w:t>
+      </w:r>
+      <w:proofErr w:type="spellEnd"/>
+      <w:r>
+        <w:t>:</w:t>
+      </w:r>
+    </w:p>
+    <w:p>
+      <w:pPr>
+        <w:pStyle w:val="ListParagraph"/>
+        <w:ind w:left="792"/>
+        <w:jc w:val="both"/>
+      </w:pPr>
+      <w:r>
+        <w:t>‘</w:t>
+      </w:r>
+      <w:proofErr w:type="spellStart"/>
+      <w:r>
+        <w:t>wavfiles</w:t>
+      </w:r>
+      <w:proofErr w:type="spellEnd"/>
+      <w:r>
+        <w:t>’ – przechowujący dane treningowe</w:t>
+      </w:r>
+    </w:p>
+    <w:p>
+      <w:pPr>
+        <w:pStyle w:val="ListParagraph"/>
+        <w:ind w:left="792"/>
+        <w:jc w:val="both"/>
+      </w:pPr>
+      <w:r>
+        <w:t>‘model’ – przechowujący przećwiczone model sieci neuronowej LSTM</w:t>
+      </w:r>
+    </w:p>
+    <w:p>
+      <w:pPr>
+        <w:pStyle w:val="ListParagraph"/>
+        <w:ind w:left="792"/>
+        <w:jc w:val="both"/>
+      </w:pPr>
+      <w:r>
+        <w:t>‘</w:t>
+      </w:r>
+      <w:proofErr w:type="spellStart"/>
+      <w:r>
+        <w:t>clean</w:t>
+      </w:r>
+      <w:proofErr w:type="spellEnd"/>
+      <w:r>
+        <w:t>’ – przechowujący oczyszczone dane treningowe(podzielone na 1 sekundowe fragmenty)</w:t>
+      </w:r>
+    </w:p>
+    <w:p>
+      <w:pPr>
+        <w:pStyle w:val="ListParagraph"/>
+        <w:ind w:left="792"/>
+        <w:jc w:val="both"/>
+      </w:pPr>
+      <w:r>
+        <w:t>‘</w:t>
+      </w:r>
+      <w:proofErr w:type="spellStart"/>
+      <w:r>
+        <w:t>audios</w:t>
+      </w:r>
+      <w:proofErr w:type="spellEnd"/>
+      <w:r>
+        <w:t>’ – przechowujący próbkę kontrolną/próbkę utworzoną przez użytkownika</w:t>
+      </w:r>
+    </w:p>
+    <w:p>
+      <w:pPr>
+        <w:pStyle w:val="ListParagraph"/>
+        <w:ind w:left="792"/>
+        <w:jc w:val="both"/>
+      </w:pPr>
+      <w:r>
+        <w:t>W folderze</w:t>
+      </w:r>
+      <w:r>
+        <w:t xml:space="preserve"> ‘</w:t>
+      </w:r>
+      <w:proofErr w:type="spellStart"/>
+      <w:r>
+        <w:t>words</w:t>
+      </w:r>
+      <w:proofErr w:type="spellEnd"/>
+      <w:r>
+        <w:t xml:space="preserve">’ znajdują się pliki: words.py oraz dropdown.py. Wszystkie te foldery znajdują się w głównym folderze projektu o nazwie „Speech </w:t>
+      </w:r>
+      <w:proofErr w:type="spellStart"/>
+      <w:r>
+        <w:t>defects</w:t>
+      </w:r>
+      <w:proofErr w:type="spellEnd"/>
+      <w:r>
+        <w:t xml:space="preserve"> </w:t>
+      </w:r>
+      <w:proofErr w:type="spellStart"/>
+      <w:r>
+        <w:t>validation</w:t>
+      </w:r>
+      <w:proofErr w:type="spellEnd"/>
+      <w:r>
+        <w:t xml:space="preserve">”. </w:t>
+      </w:r>
+    </w:p>
+    <w:p>
+      <w:pPr>
+        <w:pStyle w:val="ListParagraph"/>
+        <w:ind w:left="792"/>
+        <w:jc w:val="both"/>
+      </w:pPr>
+      <w:r>
+        <w:t>Pozostałymi folderami w folderze głównym są:</w:t>
+      </w:r>
+    </w:p>
+    <w:p>
+      <w:pPr>
+        <w:pStyle w:val="ListParagraph"/>
+        <w:ind w:left="792"/>
+        <w:jc w:val="both"/>
+      </w:pPr>
+      <w:r>
+        <w:t>‘</w:t>
+      </w:r>
+      <w:proofErr w:type="spellStart"/>
+      <w:r>
+        <w:t>word</w:t>
+      </w:r>
+      <w:proofErr w:type="spellEnd"/>
+      <w:r>
+        <w:t xml:space="preserve">’ – </w:t>
+      </w:r>
+      <w:r>
+        <w:t>przechowujący próbkę kontrolną/próbkę utworzoną przez użytkownika</w:t>
+      </w:r>
+    </w:p>
+    <w:p>
+      <w:pPr>
+        <w:pStyle w:val="ListParagraph"/>
+        <w:ind w:left="792"/>
+        <w:jc w:val="both"/>
+      </w:pPr>
+      <w:r>
+        <w:t>‘</w:t>
+      </w:r>
+      <w:proofErr w:type="spellStart"/>
+      <w:r>
+        <w:t>opencv</w:t>
+      </w:r>
+      <w:proofErr w:type="spellEnd"/>
+      <w:r>
+        <w:t xml:space="preserve">’ – zawierający mechanizmy narzędzia </w:t>
+      </w:r>
+      <w:proofErr w:type="spellStart"/>
+      <w:r>
+        <w:t>OpenCV</w:t>
+      </w:r>
+      <w:proofErr w:type="spellEnd"/>
+    </w:p>
+    <w:p>
+      <w:pPr>
+        <w:pStyle w:val="ListParagraph"/>
+        <w:ind w:left="792"/>
+        <w:jc w:val="both"/>
+      </w:pPr>
+      <w:r>
+        <w:t>‘</w:t>
+      </w:r>
+      <w:r>
+        <w:t>vosk-model-small-pl-0.22</w:t>
+      </w:r>
+      <w:r>
+        <w:t xml:space="preserve">’ </w:t>
+      </w:r>
+      <w:r>
+        <w:t>–</w:t>
+      </w:r>
+      <w:r>
+        <w:t xml:space="preserve"> zawieraj</w:t>
+      </w:r>
+      <w:r>
+        <w:t xml:space="preserve">ący mechanizmy narzędzia </w:t>
+      </w:r>
+      <w:proofErr w:type="spellStart"/>
+      <w:r>
+        <w:t>Vosk</w:t>
+      </w:r>
+      <w:proofErr w:type="spellEnd"/>
+    </w:p>
+    <w:p>
+      <w:pPr>
+        <w:pStyle w:val="ListParagraph"/>
+        <w:ind w:left="792"/>
+        <w:jc w:val="both"/>
+      </w:pPr>
+      <w:r>
+        <w:t>Pozostałymi plikami w folderze głównym są:</w:t>
+      </w:r>
+    </w:p>
+    <w:p>
+      <w:pPr>
+        <w:pStyle w:val="ListParagraph"/>
+        <w:ind w:left="792"/>
+        <w:jc w:val="both"/>
+      </w:pPr>
+      <w:r>
+        <w:t>‘display.py’ – odpowiedzialny za GUI projektu</w:t>
+      </w:r>
+    </w:p>
+    <w:p>
+      <w:pPr>
+        <w:pStyle w:val="ListParagraph"/>
+        <w:ind w:left="792"/>
+        <w:jc w:val="both"/>
+      </w:pPr>
+      <w:r>
+        <w:t>‘requirements.txt’ – kluczowy plik zawierający dokładną listę wszystkich bibliotek działających w projekcie</w:t>
+      </w:r>
+    </w:p>
+    <w:p>
+      <w:pPr>
+        <w:pStyle w:val="ListParagraph"/>
+        <w:ind w:left="792"/>
+        <w:jc w:val="both"/>
+      </w:pPr>
+      <w:r>
+        <w:t xml:space="preserve">‘README.md’ – plik </w:t>
+      </w:r>
+      <w:proofErr w:type="spellStart"/>
+      <w:r>
+        <w:t>readme</w:t>
+      </w:r>
+      <w:proofErr w:type="spellEnd"/>
+    </w:p>
+    <w:p>
+      <w:pPr>
+        <w:pStyle w:val="ListParagraph"/>
+        <w:ind w:left="792"/>
+        <w:jc w:val="both"/>
+      </w:pPr>
+      <w:r>
+        <w:t xml:space="preserve">‘Opis Funkcji’ – </w:t>
+      </w:r>
+      <w:proofErr w:type="spellStart"/>
+      <w:r>
+        <w:t>bierzący</w:t>
+      </w:r>
+      <w:proofErr w:type="spellEnd"/>
+      <w:r>
+        <w:t xml:space="preserve"> dokument</w:t>
+      </w:r>
+    </w:p>
+    <w:p>
+      <w:pPr>
+        <w:pStyle w:val="ListParagraph"/>
+        <w:ind w:left="792"/>
+        <w:jc w:val="both"/>
+      </w:pPr>
+    </w:p>
+    <w:p>
+      <w:pPr>
+        <w:pStyle w:val="ListParagraph"/>
+        <w:numPr>
+          <w:ilvl w:val="2"/>
+          <w:numId w:val="4"/>
+        </w:numPr>
+        <w:jc w:val="both"/>
+        <w:rPr>
+          <w:b/>
+          <w:bCs/>
+          <w:sz w:val="28"/>
+          <w:szCs w:val="28"/>
+        </w:rPr>
+      </w:pPr>
+      <w:r>
+        <w:rPr>
+          <w:b/>
+          <w:bCs/>
+          <w:sz w:val="28"/>
+          <w:szCs w:val="28"/>
+        </w:rPr>
+        <w:t xml:space="preserve"> Plik closed_open.py</w:t>
+      </w:r>
+    </w:p>
+    <w:p>
+      <w:pPr>
+        <w:pStyle w:val="ListParagraph"/>
+        <w:ind w:left="1224"/>
+        <w:jc w:val="both"/>
+      </w:pPr>
+      <w:r>
+        <w:t>Jest to plik odpowiedzialny za detekcję tego czy usta użytkownika są otwarte czy nie. Program wykorzystuje narzędzi</w:t>
+      </w:r>
+      <w:r>
+        <w:t>a:</w:t>
+      </w:r>
+      <w:r>
+        <w:t xml:space="preserve"> </w:t>
+      </w:r>
+      <w:proofErr w:type="spellStart"/>
+      <w:r>
+        <w:t>OpenCV</w:t>
+      </w:r>
+      <w:proofErr w:type="spellEnd"/>
+      <w:r>
+        <w:t xml:space="preserve"> celem przetwarzania obrazu wideo oraz </w:t>
+      </w:r>
+      <w:proofErr w:type="spellStart"/>
+      <w:r>
+        <w:t>MediaPipe</w:t>
+      </w:r>
+      <w:proofErr w:type="spellEnd"/>
+      <w:r>
+        <w:t xml:space="preserve"> wykorzystywane do wykrywania sia</w:t>
+      </w:r>
+      <w:r>
+        <w:t xml:space="preserve">tki twarzy. Biblioteka Pillow </w:t>
+      </w:r>
+      <w:r>
+        <w:t>służy</w:t>
+      </w:r>
+      <w:r>
+        <w:t xml:space="preserve"> do konwersji obrazów </w:t>
+      </w:r>
+      <w:proofErr w:type="spellStart"/>
+      <w:r>
+        <w:t>OpenCV</w:t>
+      </w:r>
+      <w:proofErr w:type="spellEnd"/>
+      <w:r>
+        <w:t xml:space="preserve"> na format odpowiedni do wyświetlania w GUI(</w:t>
+      </w:r>
+      <w:proofErr w:type="spellStart"/>
+      <w:r>
+        <w:t>Tkinter</w:t>
+      </w:r>
+      <w:proofErr w:type="spellEnd"/>
+      <w:r>
+        <w:t xml:space="preserve">). </w:t>
+      </w:r>
+      <w:r>
+        <w:t xml:space="preserve"> </w:t>
+      </w:r>
+      <w:proofErr w:type="spellStart"/>
+      <w:r>
+        <w:t>Numpy</w:t>
+      </w:r>
+      <w:proofErr w:type="spellEnd"/>
+      <w:r>
+        <w:t xml:space="preserve"> jest odpowiedzialne za wykonywanie operacji numerycznych. Celem przechwytywania obrazu używany jest stworzony przeze mnie plik display.py.</w:t>
+      </w:r>
+    </w:p>
+    <w:p>
+      <w:pPr>
+        <w:pStyle w:val="ListParagraph"/>
+        <w:ind w:left="1224"/>
+        <w:jc w:val="both"/>
+      </w:pPr>
+    </w:p>
+    <w:p>
+      <w:pPr>
+        <w:pStyle w:val="ListParagraph"/>
+        <w:ind w:left="1224"/>
+        <w:jc w:val="both"/>
+      </w:pPr>
+      <w:r>
+        <w:t xml:space="preserve">Na początku programu wczytywane są kaskadowe klasyfikatory </w:t>
+      </w:r>
+      <w:proofErr w:type="spellStart"/>
+      <w:r>
+        <w:t>haara</w:t>
+      </w:r>
+      <w:proofErr w:type="spellEnd"/>
+      <w:r>
+        <w:t xml:space="preserve">: </w:t>
+      </w:r>
+      <w:proofErr w:type="spellStart"/>
+      <w:r>
+        <w:t>face_cascade</w:t>
+      </w:r>
+      <w:proofErr w:type="spellEnd"/>
+      <w:r>
+        <w:t xml:space="preserve"> oraz </w:t>
+      </w:r>
+      <w:proofErr w:type="spellStart"/>
+      <w:r>
+        <w:t>mouth_cascade</w:t>
+      </w:r>
+      <w:proofErr w:type="spellEnd"/>
+      <w:r>
+        <w:t>, które służą do wykrywania twarzy oraz ust.</w:t>
+      </w:r>
+      <w:r>
+        <w:t xml:space="preserve"> Następnie inicjalizowany jest detektor siatki twarzy ‘</w:t>
+      </w:r>
+      <w:proofErr w:type="spellStart"/>
+      <w:r>
+        <w:t>face_mesh_detector</w:t>
+      </w:r>
+      <w:proofErr w:type="spellEnd"/>
+      <w:r>
+        <w:t>’ służący do wykrywania punktów charakterystycznych twarzy(</w:t>
+      </w:r>
+      <w:proofErr w:type="spellStart"/>
+      <w:r>
+        <w:t>facial</w:t>
+      </w:r>
+      <w:proofErr w:type="spellEnd"/>
+      <w:r>
+        <w:t xml:space="preserve"> </w:t>
+      </w:r>
+      <w:proofErr w:type="spellStart"/>
+      <w:r>
+        <w:t>landmarks</w:t>
+      </w:r>
+      <w:proofErr w:type="spellEnd"/>
+      <w:r>
+        <w:t>) z limitem 1 twarzy.</w:t>
+      </w:r>
+    </w:p>
+    <w:p>
+      <w:pPr>
+        <w:pStyle w:val="ListParagraph"/>
+        <w:ind w:left="1224"/>
+        <w:jc w:val="both"/>
+      </w:pPr>
+    </w:p>
+    <w:p>
+      <w:pPr>
+        <w:pStyle w:val="ListParagraph"/>
+        <w:ind w:left="708"/>
+        <w:jc w:val="both"/>
+      </w:pPr>
+      <w:r>
+        <w:drawing>
+          <wp:inline distT="0" distB="0" distL="0" distR="0" wp14:anchorId="3F0E0342" wp14:editId="6E054D5A">
+            <wp:extent cx="5760720" cy="1210310"/>
+            <wp:effectExtent l="0" t="0" r="0" b="8890"/>
+            <wp:docPr id="228458908" name="Picture 1"/>
+            <wp:cNvGraphicFramePr>
+              <a:graphicFrameLocks xmlns:a="http://schemas.openxmlformats.org/drawingml/2006/main" noChangeAspect="1"/>
+            </wp:cNvGraphicFramePr>
+            <a:graphic xmlns:a="http://schemas.openxmlformats.org/drawingml/2006/main">
+              <a:graphicData uri="http://schemas.openxmlformats.org/drawingml/2006/picture">
+                <pic:pic xmlns:pic="http://schemas.openxmlformats.org/drawingml/2006/picture">
+                  <pic:nvPicPr>
+                    <pic:cNvPr id="228458908" name=""/>
+                    <pic:cNvPicPr/>
+                  </pic:nvPicPr>
+                  <pic:blipFill>
+                    <a:blip r:embed="rId6"/>
+                    <a:stretch>
+                      <a:fillRect/>
+                    </a:stretch>
+                  </pic:blipFill>
+                  <pic:spPr>
+                    <a:xfrm>
+                      <a:off x="0" y="0"/>
+                      <a:ext cx="5760720" cy="1210310"/>
+                    </a:xfrm>
+                    <a:prstGeom prst="rect">
+                      <a:avLst/>
+                    </a:prstGeom>
+                  </pic:spPr>
+                </pic:pic>
+              </a:graphicData>
+            </a:graphic>
+          </wp:inline>
+        </w:drawing>
+      </w:r>
+    </w:p>
+    <w:p>
+      <w:pPr>
+        <w:pStyle w:val="ListParagraph"/>
+        <w:ind w:left="1224"/>
+        <w:jc w:val="both"/>
+      </w:pPr>
+    </w:p>
+    <w:p>
+      <w:pPr>
+        <w:pStyle w:val="ListParagraph"/>
+        <w:ind w:left="1224"/>
+        <w:jc w:val="both"/>
+      </w:pPr>
+      <w:proofErr w:type="spellStart"/>
+      <w:r>
+        <w:t>fdaf</w:t>
+      </w:r>
+      <w:proofErr w:type="spellEnd"/>
     </w:p>
     <w:sectPr>
       <w:pgSz w:w="11906" w:h="16838"/>
@@ -132,8 +1157,275 @@
       </w:pPr>
     </w:lvl>
   </w:abstractNum>
+  <w:abstractNum w:abstractNumId="1" w15:restartNumberingAfterBreak="0">
+    <w:nsid w:val="222114CA"/>
+    <w:multiLevelType w:val="multilevel"/>
+    <w:tmpl w:val="0415001F"/>
+    <w:lvl w:ilvl="0">
+      <w:start w:val="1"/>
+      <w:numFmt w:val="decimal"/>
+      <w:lvlText w:val="%1."/>
+      <w:lvlJc w:val="left"/>
+      <w:pPr>
+        <w:ind w:left="360" w:hanging="360"/>
+      </w:pPr>
+    </w:lvl>
+    <w:lvl w:ilvl="1">
+      <w:start w:val="1"/>
+      <w:numFmt w:val="decimal"/>
+      <w:lvlText w:val="%1.%2."/>
+      <w:lvlJc w:val="left"/>
+      <w:pPr>
+        <w:ind w:left="792" w:hanging="432"/>
+      </w:pPr>
+    </w:lvl>
+    <w:lvl w:ilvl="2">
+      <w:start w:val="1"/>
+      <w:numFmt w:val="decimal"/>
+      <w:lvlText w:val="%1.%2.%3."/>
+      <w:lvlJc w:val="left"/>
+      <w:pPr>
+        <w:ind w:left="1224" w:hanging="504"/>
+      </w:pPr>
+    </w:lvl>
+    <w:lvl w:ilvl="3">
+      <w:start w:val="1"/>
+      <w:numFmt w:val="decimal"/>
+      <w:lvlText w:val="%1.%2.%3.%4."/>
+      <w:lvlJc w:val="left"/>
+      <w:pPr>
+        <w:ind w:left="1728" w:hanging="648"/>
+      </w:pPr>
+    </w:lvl>
+    <w:lvl w:ilvl="4">
+      <w:start w:val="1"/>
+      <w:numFmt w:val="decimal"/>
+      <w:lvlText w:val="%1.%2.%3.%4.%5."/>
+      <w:lvlJc w:val="left"/>
+      <w:pPr>
+        <w:ind w:left="2232" w:hanging="792"/>
+      </w:pPr>
+    </w:lvl>
+    <w:lvl w:ilvl="5">
+      <w:start w:val="1"/>
+      <w:numFmt w:val="decimal"/>
+      <w:lvlText w:val="%1.%2.%3.%4.%5.%6."/>
+      <w:lvlJc w:val="left"/>
+      <w:pPr>
+        <w:ind w:left="2736" w:hanging="936"/>
+      </w:pPr>
+    </w:lvl>
+    <w:lvl w:ilvl="6">
+      <w:start w:val="1"/>
+      <w:numFmt w:val="decimal"/>
+      <w:lvlText w:val="%1.%2.%3.%4.%5.%6.%7."/>
+      <w:lvlJc w:val="left"/>
+      <w:pPr>
+        <w:ind w:left="3240" w:hanging="1080"/>
+      </w:pPr>
+    </w:lvl>
+    <w:lvl w:ilvl="7">
+      <w:start w:val="1"/>
+      <w:numFmt w:val="decimal"/>
+      <w:lvlText w:val="%1.%2.%3.%4.%5.%6.%7.%8."/>
+      <w:lvlJc w:val="left"/>
+      <w:pPr>
+        <w:ind w:left="3744" w:hanging="1224"/>
+      </w:pPr>
+    </w:lvl>
+    <w:lvl w:ilvl="8">
+      <w:start w:val="1"/>
+      <w:numFmt w:val="decimal"/>
+      <w:lvlText w:val="%1.%2.%3.%4.%5.%6.%7.%8.%9."/>
+      <w:lvlJc w:val="left"/>
+      <w:pPr>
+        <w:ind w:left="4320" w:hanging="1440"/>
+      </w:pPr>
+    </w:lvl>
+  </w:abstractNum>
+  <w:abstractNum w:abstractNumId="2" w15:restartNumberingAfterBreak="0">
+    <w:nsid w:val="2D787D47"/>
+    <w:multiLevelType w:val="multilevel"/>
+    <w:tmpl w:val="0415001F"/>
+    <w:lvl w:ilvl="0">
+      <w:start w:val="1"/>
+      <w:numFmt w:val="decimal"/>
+      <w:lvlText w:val="%1."/>
+      <w:lvlJc w:val="left"/>
+      <w:pPr>
+        <w:ind w:left="360" w:hanging="360"/>
+      </w:pPr>
+    </w:lvl>
+    <w:lvl w:ilvl="1">
+      <w:start w:val="1"/>
+      <w:numFmt w:val="decimal"/>
+      <w:lvlText w:val="%1.%2."/>
+      <w:lvlJc w:val="left"/>
+      <w:pPr>
+        <w:ind w:left="792" w:hanging="432"/>
+      </w:pPr>
+    </w:lvl>
+    <w:lvl w:ilvl="2">
+      <w:start w:val="1"/>
+      <w:numFmt w:val="decimal"/>
+      <w:lvlText w:val="%1.%2.%3."/>
+      <w:lvlJc w:val="left"/>
+      <w:pPr>
+        <w:ind w:left="1224" w:hanging="504"/>
+      </w:pPr>
+    </w:lvl>
+    <w:lvl w:ilvl="3">
+      <w:start w:val="1"/>
+      <w:numFmt w:val="decimal"/>
+      <w:lvlText w:val="%1.%2.%3.%4."/>
+      <w:lvlJc w:val="left"/>
+      <w:pPr>
+        <w:ind w:left="1728" w:hanging="648"/>
+      </w:pPr>
+    </w:lvl>
+    <w:lvl w:ilvl="4">
+      <w:start w:val="1"/>
+      <w:numFmt w:val="decimal"/>
+      <w:lvlText w:val="%1.%2.%3.%4.%5."/>
+      <w:lvlJc w:val="left"/>
+      <w:pPr>
+        <w:ind w:left="2232" w:hanging="792"/>
+      </w:pPr>
+    </w:lvl>
+    <w:lvl w:ilvl="5">
+      <w:start w:val="1"/>
+      <w:numFmt w:val="decimal"/>
+      <w:lvlText w:val="%1.%2.%3.%4.%5.%6."/>
+      <w:lvlJc w:val="left"/>
+      <w:pPr>
+        <w:ind w:left="2736" w:hanging="936"/>
+      </w:pPr>
+    </w:lvl>
+    <w:lvl w:ilvl="6">
+      <w:start w:val="1"/>
+      <w:numFmt w:val="decimal"/>
+      <w:lvlText w:val="%1.%2.%3.%4.%5.%6.%7."/>
+      <w:lvlJc w:val="left"/>
+      <w:pPr>
+        <w:ind w:left="3240" w:hanging="1080"/>
+      </w:pPr>
+    </w:lvl>
+    <w:lvl w:ilvl="7">
+      <w:start w:val="1"/>
+      <w:numFmt w:val="decimal"/>
+      <w:lvlText w:val="%1.%2.%3.%4.%5.%6.%7.%8."/>
+      <w:lvlJc w:val="left"/>
+      <w:pPr>
+        <w:ind w:left="3744" w:hanging="1224"/>
+      </w:pPr>
+    </w:lvl>
+    <w:lvl w:ilvl="8">
+      <w:start w:val="1"/>
+      <w:numFmt w:val="decimal"/>
+      <w:lvlText w:val="%1.%2.%3.%4.%5.%6.%7.%8.%9."/>
+      <w:lvlJc w:val="left"/>
+      <w:pPr>
+        <w:ind w:left="4320" w:hanging="1440"/>
+      </w:pPr>
+    </w:lvl>
+  </w:abstractNum>
+  <w:abstractNum w:abstractNumId="3" w15:restartNumberingAfterBreak="0">
+    <w:nsid w:val="416E531E"/>
+    <w:multiLevelType w:val="multilevel"/>
+    <w:tmpl w:val="0415001F"/>
+    <w:lvl w:ilvl="0">
+      <w:start w:val="1"/>
+      <w:numFmt w:val="decimal"/>
+      <w:lvlText w:val="%1."/>
+      <w:lvlJc w:val="left"/>
+      <w:pPr>
+        <w:ind w:left="360" w:hanging="360"/>
+      </w:pPr>
+    </w:lvl>
+    <w:lvl w:ilvl="1">
+      <w:start w:val="1"/>
+      <w:numFmt w:val="decimal"/>
+      <w:lvlText w:val="%1.%2."/>
+      <w:lvlJc w:val="left"/>
+      <w:pPr>
+        <w:ind w:left="792" w:hanging="432"/>
+      </w:pPr>
+    </w:lvl>
+    <w:lvl w:ilvl="2">
+      <w:start w:val="1"/>
+      <w:numFmt w:val="decimal"/>
+      <w:lvlText w:val="%1.%2.%3."/>
+      <w:lvlJc w:val="left"/>
+      <w:pPr>
+        <w:ind w:left="1224" w:hanging="504"/>
+      </w:pPr>
+    </w:lvl>
+    <w:lvl w:ilvl="3">
+      <w:start w:val="1"/>
+      <w:numFmt w:val="decimal"/>
+      <w:lvlText w:val="%1.%2.%3.%4."/>
+      <w:lvlJc w:val="left"/>
+      <w:pPr>
+        <w:ind w:left="1728" w:hanging="648"/>
+      </w:pPr>
+    </w:lvl>
+    <w:lvl w:ilvl="4">
+      <w:start w:val="1"/>
+      <w:numFmt w:val="decimal"/>
+      <w:lvlText w:val="%1.%2.%3.%4.%5."/>
+      <w:lvlJc w:val="left"/>
+      <w:pPr>
+        <w:ind w:left="2232" w:hanging="792"/>
+      </w:pPr>
+    </w:lvl>
+    <w:lvl w:ilvl="5">
+      <w:start w:val="1"/>
+      <w:numFmt w:val="decimal"/>
+      <w:lvlText w:val="%1.%2.%3.%4.%5.%6."/>
+      <w:lvlJc w:val="left"/>
+      <w:pPr>
+        <w:ind w:left="2736" w:hanging="936"/>
+      </w:pPr>
+    </w:lvl>
+    <w:lvl w:ilvl="6">
+      <w:start w:val="1"/>
+      <w:numFmt w:val="decimal"/>
+      <w:lvlText w:val="%1.%2.%3.%4.%5.%6.%7."/>
+      <w:lvlJc w:val="left"/>
+      <w:pPr>
+        <w:ind w:left="3240" w:hanging="1080"/>
+      </w:pPr>
+    </w:lvl>
+    <w:lvl w:ilvl="7">
+      <w:start w:val="1"/>
+      <w:numFmt w:val="decimal"/>
+      <w:lvlText w:val="%1.%2.%3.%4.%5.%6.%7.%8."/>
+      <w:lvlJc w:val="left"/>
+      <w:pPr>
+        <w:ind w:left="3744" w:hanging="1224"/>
+      </w:pPr>
+    </w:lvl>
+    <w:lvl w:ilvl="8">
+      <w:start w:val="1"/>
+      <w:numFmt w:val="decimal"/>
+      <w:lvlText w:val="%1.%2.%3.%4.%5.%6.%7.%8.%9."/>
+      <w:lvlJc w:val="left"/>
+      <w:pPr>
+        <w:ind w:left="4320" w:hanging="1440"/>
+      </w:pPr>
+    </w:lvl>
+  </w:abstractNum>
   <w:num w:numId="1" w16cid:durableId="355549218">
     <w:abstractNumId w:val="0"/>
+  </w:num>
+  <w:num w:numId="2" w16cid:durableId="2074697352">
+    <w:abstractNumId w:val="3"/>
+  </w:num>
+  <w:num w:numId="3" w16cid:durableId="1868641280">
+    <w:abstractNumId w:val="2"/>
+  </w:num>
+  <w:num w:numId="4" w16cid:durableId="1410273424">
+    <w:abstractNumId w:val="1"/>
   </w:num>
 </w:numbering>
 </file>
@@ -741,7 +2033,6 @@
   <w:style w:type="character" w:default="1" w:styleId="DefaultParagraphFont">
     <w:name w:val="Default Paragraph Font"/>
     <w:uiPriority w:val="1"/>
-    <w:semiHidden/>
     <w:unhideWhenUsed/>
   </w:style>
   <w:style w:type="table" w:default="1" w:styleId="TableNormal">
@@ -1053,6 +2344,29 @@
       <w:smallCaps/>
       <w:color w:val="2F5496" w:themeColor="accent1" w:themeShade="BF"/>
       <w:spacing w:val="5"/>
+    </w:rPr>
+  </w:style>
+  <w:style w:type="character" w:styleId="Hyperlink">
+    <w:name w:val="Hyperlink"/>
+    <w:basedOn w:val="DefaultParagraphFont"/>
+    <w:uiPriority w:val="99"/>
+    <w:unhideWhenUsed/>
+    <w:rsid w:val="00F172F4"/>
+    <w:rPr>
+      <w:color w:val="0563C1" w:themeColor="hyperlink"/>
+      <w:u w:val="single"/>
+    </w:rPr>
+  </w:style>
+  <w:style w:type="character" w:styleId="UnresolvedMention">
+    <w:name w:val="Unresolved Mention"/>
+    <w:basedOn w:val="DefaultParagraphFont"/>
+    <w:uiPriority w:val="99"/>
+    <w:semiHidden/>
+    <w:unhideWhenUsed/>
+    <w:rsid w:val="00F172F4"/>
+    <w:rPr>
+      <w:color w:val="605E5C"/>
+      <w:shd w:val="clear" w:color="auto" w:fill="E1DFDD"/>
     </w:rPr>
   </w:style>
 </w:styles>

</xml_diff>

<commit_message>
cleaning sounds, added description for LSTM model and cleaning mechanism
</commit_message>
<xml_diff>
--- a/Opis Funkcji.DOCX
+++ b/Opis Funkcji.DOCX
@@ -6598,13 +6598,7 @@
         <w:jc w:val="both"/>
       </w:pPr>
       <w:r>
-        <w:t xml:space="preserve">Jest to plik odpowiedzialny za detekcję </w:t>
-      </w:r>
-      <w:r>
-        <w:t>ruchu języka</w:t>
-      </w:r>
-      <w:r>
-        <w:t xml:space="preserve"> użytkownika</w:t>
+        <w:t>Jest to plik odpowiedzialny za detekcję ruchu języka użytkownika</w:t>
       </w:r>
       <w:r>
         <w:t xml:space="preserve">. </w:t>
@@ -7565,10 +7559,7 @@
         <w:t>’</w:t>
       </w:r>
       <w:r>
-        <w:t xml:space="preserve"> – próg</w:t>
-      </w:r>
-      <w:r>
-        <w:t xml:space="preserve"> minimalnej </w:t>
+        <w:t xml:space="preserve"> – próg minimalnej </w:t>
       </w:r>
       <w:r>
         <w:t xml:space="preserve">poziomej </w:t>
@@ -7598,10 +7589,7 @@
         <w:t>’</w:t>
       </w:r>
       <w:r>
-        <w:t xml:space="preserve"> – próg </w:t>
-      </w:r>
-      <w:r>
-        <w:t xml:space="preserve">minimalnej </w:t>
+        <w:t xml:space="preserve"> – próg minimalnej </w:t>
       </w:r>
       <w:r>
         <w:t>pionowe</w:t>
@@ -7768,17 +7756,11 @@
       </w:r>
       <w:proofErr w:type="spellStart"/>
       <w:r>
-        <w:t>display_</w:t>
-      </w:r>
-      <w:r>
-        <w:t>directions</w:t>
-      </w:r>
-      <w:proofErr w:type="spellEnd"/>
-      <w:r>
-        <w:t>’</w:t>
-      </w:r>
-      <w:r>
-        <w:t xml:space="preserve"> odpowiedzialną za wizualne przedstawienie stanu </w:t>
+        <w:t>display_directions</w:t>
+      </w:r>
+      <w:proofErr w:type="spellEnd"/>
+      <w:r>
+        <w:t xml:space="preserve">’ odpowiedzialną za wizualne przedstawienie stanu </w:t>
       </w:r>
       <w:r>
         <w:t>języka</w:t>
@@ -7869,10 +7851,7 @@
         <w:t xml:space="preserve">  status języka(</w:t>
       </w:r>
       <w:r>
-        <w:t>góra/dół</w:t>
-      </w:r>
-      <w:r>
-        <w:t>)</w:t>
+        <w:t>góra/dół)</w:t>
       </w:r>
     </w:p>
     <w:p>
@@ -7945,20 +7924,1792 @@
         <w:ind w:left="1224"/>
         <w:jc w:val="both"/>
       </w:pPr>
-    </w:p>
-    <w:p>
-      <w:pPr>
-        <w:pStyle w:val="ListParagraph"/>
-        <w:ind w:left="1728"/>
-        <w:jc w:val="both"/>
-      </w:pPr>
-    </w:p>
-    <w:p>
-      <w:pPr>
-        <w:pStyle w:val="ListParagraph"/>
-        <w:ind w:left="1728"/>
-        <w:jc w:val="both"/>
-      </w:pPr>
+      <w:r>
+        <w:t>Plik ten definiuje model sieci neuronowej LSTM, służącej do klasyfikacji danych audio.</w:t>
+      </w:r>
+      <w:r>
+        <w:t xml:space="preserve"> Jest on definiowany z parametrami</w:t>
+      </w:r>
+      <w:r>
+        <w:t>:</w:t>
+      </w:r>
+    </w:p>
+    <w:p>
+      <w:pPr>
+        <w:pStyle w:val="ListParagraph"/>
+        <w:ind w:left="1224"/>
+        <w:jc w:val="both"/>
+      </w:pPr>
+    </w:p>
+    <w:p>
+      <w:pPr>
+        <w:pStyle w:val="ListParagraph"/>
+        <w:ind w:left="1224"/>
+        <w:jc w:val="both"/>
+      </w:pPr>
+      <w:r>
+        <w:t>‘</w:t>
+      </w:r>
+      <w:r>
+        <w:t>N_CLASSES</w:t>
+      </w:r>
+      <w:r>
+        <w:t xml:space="preserve">’ – liczba klas, które model </w:t>
+      </w:r>
+      <w:r>
+        <w:t>będzie w stanie rozpoznać</w:t>
+      </w:r>
+    </w:p>
+    <w:p>
+      <w:pPr>
+        <w:pStyle w:val="ListParagraph"/>
+        <w:ind w:left="1224"/>
+        <w:jc w:val="both"/>
+      </w:pPr>
+      <w:r>
+        <w:t>‘</w:t>
+      </w:r>
+      <w:r>
+        <w:t>SR</w:t>
+      </w:r>
+      <w:r>
+        <w:t>’</w:t>
+      </w:r>
+      <w:r>
+        <w:t xml:space="preserve"> – Częstotliwość próbkowania w czasie</w:t>
+      </w:r>
+    </w:p>
+    <w:p>
+      <w:pPr>
+        <w:pStyle w:val="ListParagraph"/>
+        <w:ind w:left="1224"/>
+        <w:jc w:val="both"/>
+      </w:pPr>
+      <w:r>
+        <w:t>‘</w:t>
+      </w:r>
+      <w:r>
+        <w:t>DT</w:t>
+      </w:r>
+      <w:r>
+        <w:t>’</w:t>
+      </w:r>
+      <w:r>
+        <w:t xml:space="preserve"> </w:t>
+      </w:r>
+      <w:r>
+        <w:t>–</w:t>
+      </w:r>
+      <w:r>
+        <w:t xml:space="preserve"> </w:t>
+      </w:r>
+      <w:r>
+        <w:t>Czas trwania próbki dźwiękowej</w:t>
+      </w:r>
+    </w:p>
+    <w:p>
+      <w:pPr>
+        <w:pStyle w:val="ListParagraph"/>
+        <w:ind w:left="1224"/>
+        <w:jc w:val="both"/>
+      </w:pPr>
+    </w:p>
+    <w:p>
+      <w:pPr>
+        <w:pStyle w:val="ListParagraph"/>
+        <w:ind w:left="1224"/>
+        <w:jc w:val="both"/>
+      </w:pPr>
+      <w:r>
+        <w:t xml:space="preserve">Na początku program tworzy warstwę, która przekształca dane audio na </w:t>
+      </w:r>
+      <w:proofErr w:type="spellStart"/>
+      <w:r>
+        <w:t>spektogram</w:t>
+      </w:r>
+      <w:proofErr w:type="spellEnd"/>
+      <w:r>
+        <w:t xml:space="preserve"> </w:t>
+      </w:r>
+      <w:proofErr w:type="spellStart"/>
+      <w:r>
+        <w:t>melowy</w:t>
+      </w:r>
+      <w:proofErr w:type="spellEnd"/>
+      <w:r>
+        <w:t xml:space="preserve">. Wykonuje to poprzez określenie kształtów danych wejściowych z jednym kanałem dźwiękowym(Mono). Są </w:t>
+      </w:r>
+      <w:r>
+        <w:t xml:space="preserve">one </w:t>
+      </w:r>
+      <w:r>
+        <w:t>definiowane jako iloczyn częstotliwości próbkowania w czasie razy czas trwania próbki dźwiękowej</w:t>
+      </w:r>
+      <w:r>
+        <w:t>. Następnie</w:t>
+      </w:r>
+      <w:r>
+        <w:t xml:space="preserve"> program określa liczbę filtrów </w:t>
+      </w:r>
+      <w:proofErr w:type="spellStart"/>
+      <w:r>
+        <w:t>melowych</w:t>
+      </w:r>
+      <w:proofErr w:type="spellEnd"/>
+      <w:r>
+        <w:t xml:space="preserve">, </w:t>
+      </w:r>
+      <w:r>
+        <w:t>które dzielą próbki na pasma dla poszczególnych częstotliwości</w:t>
+      </w:r>
+      <w:r>
+        <w:t>.</w:t>
+      </w:r>
+      <w:r>
+        <w:t xml:space="preserve"> Ma to na celu imitowanie ludzkiego słuchu, który jest bardziej wrażliwy na dźwięki o niższych częstotliwościach.</w:t>
+      </w:r>
+      <w:r>
+        <w:t xml:space="preserve"> </w:t>
+      </w:r>
+      <w:r>
+        <w:t xml:space="preserve">Później wprowadzane jest zabezpieczenie w postaci </w:t>
+      </w:r>
+      <w:proofErr w:type="spellStart"/>
+      <w:r>
+        <w:t>paddingu</w:t>
+      </w:r>
+      <w:proofErr w:type="spellEnd"/>
+      <w:r>
+        <w:t xml:space="preserve">, który ma za zadanie dodawać zera na końcu sygnału audio, jeżeli jego długość </w:t>
+      </w:r>
+      <w:r>
+        <w:t>będzie mniejsza niż innych ramek dźwiękowych(fragment sygnału audio, który jest w danym momencie analizowany przez program).</w:t>
+      </w:r>
+      <w:r>
+        <w:t xml:space="preserve"> Definiowana jest długość okna dla transformacji Fouriera, czyli liczba próbek przetwarzanych w każdym kroku. Ustawiana jest faktyczna długość okna w próbkach. Później określone zostaje przesunięcie okna w </w:t>
+      </w:r>
+      <w:r>
+        <w:lastRenderedPageBreak/>
+        <w:t>próbkach, pomiędzy kolejnymi segmentami analizy.</w:t>
+      </w:r>
+      <w:r>
+        <w:t xml:space="preserve"> Przypisywana jest częstotliwość próbkowania sygnału audio, która odpowiada ‘SR’. Amplitudy </w:t>
+      </w:r>
+      <w:proofErr w:type="spellStart"/>
+      <w:r>
+        <w:t>spektogramu</w:t>
+      </w:r>
+      <w:proofErr w:type="spellEnd"/>
+      <w:r>
+        <w:t xml:space="preserve"> są konwertowane na skalę </w:t>
+      </w:r>
+      <w:proofErr w:type="spellStart"/>
+      <w:r>
+        <w:t>dB</w:t>
+      </w:r>
+      <w:proofErr w:type="spellEnd"/>
+      <w:r>
+        <w:t xml:space="preserve">(decybeli), co zbliża dane do logarytmicznego sposobu percepcji dźwięku(Ludzkie ucho nie postrzega dźwięków w sposób liniowy. Można przez to wywnioskować, że zmiana głośności będzie </w:t>
+      </w:r>
+      <w:proofErr w:type="spellStart"/>
+      <w:r>
+        <w:t>róźnie</w:t>
+      </w:r>
+      <w:proofErr w:type="spellEnd"/>
+      <w:r>
+        <w:t xml:space="preserve"> postrzegana w zależności od poziomu głośności dźwięku. Przykładowo zmiana głośności z 100 </w:t>
+      </w:r>
+      <w:proofErr w:type="spellStart"/>
+      <w:r>
+        <w:t>dB</w:t>
+      </w:r>
+      <w:proofErr w:type="spellEnd"/>
+      <w:r>
+        <w:t xml:space="preserve"> na 200 </w:t>
+      </w:r>
+      <w:proofErr w:type="spellStart"/>
+      <w:r>
+        <w:t>dB</w:t>
+      </w:r>
+      <w:proofErr w:type="spellEnd"/>
+      <w:r>
+        <w:t xml:space="preserve"> będzie mniej zauważalna niż 1100 </w:t>
+      </w:r>
+      <w:proofErr w:type="spellStart"/>
+      <w:r>
+        <w:t>dB</w:t>
+      </w:r>
+      <w:proofErr w:type="spellEnd"/>
+      <w:r>
+        <w:t xml:space="preserve"> na 1200 </w:t>
+      </w:r>
+      <w:proofErr w:type="spellStart"/>
+      <w:r>
+        <w:t>dB</w:t>
+      </w:r>
+      <w:proofErr w:type="spellEnd"/>
+      <w:r>
+        <w:t>.)</w:t>
+      </w:r>
+      <w:r>
+        <w:t xml:space="preserve"> Następnie definiowane są dane wejściowe oraz wyjściowe zgodnie z domyślnym formatem </w:t>
+      </w:r>
+      <w:proofErr w:type="spellStart"/>
+      <w:r>
+        <w:t>TensorFlow</w:t>
+      </w:r>
+      <w:proofErr w:type="spellEnd"/>
+      <w:r>
+        <w:t>.</w:t>
+      </w:r>
+      <w:r>
+        <w:t xml:space="preserve"> Później przypisywana jest nazwa modelu.</w:t>
+      </w:r>
+    </w:p>
+    <w:p>
+      <w:pPr>
+        <w:pStyle w:val="ListParagraph"/>
+        <w:ind w:left="1224"/>
+        <w:jc w:val="both"/>
+      </w:pPr>
+    </w:p>
+    <w:p>
+      <w:pPr>
+        <w:pStyle w:val="ListParagraph"/>
+        <w:ind w:left="1224"/>
+        <w:jc w:val="both"/>
+      </w:pPr>
+      <w:r>
+        <w:t xml:space="preserve">Kolejnym krokiem jest definiowanie poszczególnych </w:t>
+      </w:r>
+      <w:proofErr w:type="spellStart"/>
+      <w:r>
+        <w:t>wartsw</w:t>
+      </w:r>
+      <w:proofErr w:type="spellEnd"/>
+      <w:r>
+        <w:t xml:space="preserve"> przetwarzania danych w sieci LSTM. </w:t>
+      </w:r>
+      <w:r>
+        <w:t xml:space="preserve">W pierwszej kolejności model wykorzystuje warstwę normalizacji, która redukuje zmienność danych wyjściowych z </w:t>
+      </w:r>
+      <w:proofErr w:type="spellStart"/>
+      <w:r>
+        <w:t>mel</w:t>
+      </w:r>
+      <w:proofErr w:type="spellEnd"/>
+      <w:r>
+        <w:t xml:space="preserve"> </w:t>
+      </w:r>
+      <w:proofErr w:type="spellStart"/>
+      <w:r>
+        <w:t>spektogramu</w:t>
+      </w:r>
+      <w:proofErr w:type="spellEnd"/>
+      <w:r>
+        <w:t>. Pomaga to w uniknięciu problemu prz</w:t>
+      </w:r>
+      <w:r>
+        <w:t>e</w:t>
+      </w:r>
+      <w:r>
+        <w:t>uczania się modelu.</w:t>
+      </w:r>
+      <w:r>
+        <w:t xml:space="preserve"> Następnie wprowadzona zostaje</w:t>
+      </w:r>
+      <w:r>
+        <w:t xml:space="preserve"> gęsta</w:t>
+      </w:r>
+      <w:r>
+        <w:t xml:space="preserve"> warstwa 64 neuronów opartych na funkcji </w:t>
+      </w:r>
+      <w:proofErr w:type="spellStart"/>
+      <w:r>
+        <w:t>tanh</w:t>
+      </w:r>
+      <w:proofErr w:type="spellEnd"/>
+      <w:r>
+        <w:t>, która służy do normalizowania wartości</w:t>
+      </w:r>
+      <w:r>
+        <w:t>. Pozwala to na wychwytywanie nieliniowych zależności w danych</w:t>
+      </w:r>
+      <w:r>
+        <w:t>(zmiany zachodzące w jednej zmiennej nie są proporcjonalne do zmian zachodzących w innej zmiennej)</w:t>
+      </w:r>
+      <w:r>
+        <w:t xml:space="preserve">. Później wczytywana jest warstwa 32 neuronów </w:t>
+      </w:r>
+      <w:r>
+        <w:t xml:space="preserve">LSTM </w:t>
+      </w:r>
+      <w:r>
+        <w:t>przetwarzająca dane w przód i w tył, co zwiększa zdolność modelu do analizy kontekstu czasowego(rozłożenia danych audio w czasie).</w:t>
+      </w:r>
+      <w:r>
+        <w:t xml:space="preserve"> Następnie dochodzi do połączenia dwóch tensorów: ‘s’, który reprezentuje wyjście z warstwy gęstej, oraz ‘x’, który pochodzi z warstwy LSTM. </w:t>
+      </w:r>
+      <w:r>
+        <w:t>Połączenie tych dwóch wyjść pozwala modelowi korzystać jednocześnie z lokalnych reprezentacji danych oraz kontekstowych informacji czasowych z LSTM. Dzięki temu model jest zdolny do lepszej klasyfikacji oraz predykcji.</w:t>
+      </w:r>
+      <w:r>
+        <w:t xml:space="preserve"> Później wczytywana jest gęsta warstwa 64 neuronów opartych na funkcji </w:t>
+      </w:r>
+      <w:proofErr w:type="spellStart"/>
+      <w:r>
+        <w:t>ReLU</w:t>
+      </w:r>
+      <w:proofErr w:type="spellEnd"/>
+      <w:r>
+        <w:t xml:space="preserve">, która jest prosta do obliczeń i redukuje problem zanikania gradientu oraz wprowadza nieliniowość. Następnie warstwa </w:t>
+      </w:r>
+      <w:r>
+        <w:t>MaxPooling1D</w:t>
+      </w:r>
+      <w:r>
+        <w:t xml:space="preserve"> wybiera największe wartości z przetwarzanej ramki. </w:t>
+      </w:r>
+      <w:r>
+        <w:t xml:space="preserve">Później wczytywana jest gęsta warstwa </w:t>
+      </w:r>
+      <w:r>
+        <w:t>32</w:t>
+      </w:r>
+      <w:r>
+        <w:t xml:space="preserve"> neuronów opartych na funkcji </w:t>
+      </w:r>
+      <w:proofErr w:type="spellStart"/>
+      <w:r>
+        <w:t>ReLU</w:t>
+      </w:r>
+      <w:proofErr w:type="spellEnd"/>
+      <w:r>
+        <w:t xml:space="preserve">. W kolejnej warstwie wielowymiarowe wyjście jest przekształcane na jednowymiarowy wektor. Pozwala to kolejnej warstwie(wymagającej jednowymiarowego </w:t>
+      </w:r>
+      <w:proofErr w:type="spellStart"/>
+      <w:r>
+        <w:t>wejści</w:t>
+      </w:r>
+      <w:proofErr w:type="spellEnd"/>
+      <w:r>
+        <w:t>) na poprzez zignorowanie losowych 20% neuronów podczas uczenia się modelu, zapobiega problemowi przeuczenia się. W ten sposób model uczy się bardziej ogólnych cech.</w:t>
+      </w:r>
+      <w:r>
+        <w:t xml:space="preserve"> Ponownie dodawana jest warstwa 32 neuronów</w:t>
+      </w:r>
+      <w:r>
+        <w:t xml:space="preserve"> </w:t>
+      </w:r>
+      <w:r>
+        <w:t xml:space="preserve">opartych na funkcji </w:t>
+      </w:r>
+      <w:proofErr w:type="spellStart"/>
+      <w:r>
+        <w:t>ReLU</w:t>
+      </w:r>
+      <w:proofErr w:type="spellEnd"/>
+      <w:r>
+        <w:t xml:space="preserve"> z regulacją L2, która ogranicz wielkość wag, co również zapobiega prz</w:t>
+      </w:r>
+      <w:r>
+        <w:t>e</w:t>
+      </w:r>
+      <w:r>
+        <w:t>uczeniu się</w:t>
+      </w:r>
+      <w:r>
+        <w:t>.</w:t>
+      </w:r>
+    </w:p>
+    <w:p>
+      <w:pPr>
+        <w:pStyle w:val="ListParagraph"/>
+        <w:ind w:left="1224"/>
+        <w:jc w:val="both"/>
+      </w:pPr>
+    </w:p>
+    <w:p>
+      <w:pPr>
+        <w:pStyle w:val="ListParagraph"/>
+        <w:ind w:left="1224"/>
+        <w:jc w:val="both"/>
+      </w:pPr>
+      <w:r>
+        <w:t>Następnie tworzona jest gęsta warstwa złożona z liczby neuronów równej liczbie wszystkich klas. W warstwie tej wykorzystywana jest funkcja ‘</w:t>
+      </w:r>
+      <w:proofErr w:type="spellStart"/>
+      <w:r>
+        <w:t>softmax</w:t>
+      </w:r>
+      <w:proofErr w:type="spellEnd"/>
+      <w:r>
+        <w:t xml:space="preserve">’, która przekształca wyjścia neuronów na prawdopodobieństwa, zapewniając, że suma wszystkich wyjść będzie wynosiła 1. Pozwala to modelowi na przewidywanie, która klasa jest najbardziej prawdopodobna dla danego wejścia. Później tworzony jest model </w:t>
+      </w:r>
+      <w:proofErr w:type="spellStart"/>
+      <w:r>
+        <w:t>Keras</w:t>
+      </w:r>
+      <w:proofErr w:type="spellEnd"/>
+      <w:r>
+        <w:t xml:space="preserve">, który przyjmuje argumenty, które reprezentują wejście modelu </w:t>
+      </w:r>
+      <w:r>
+        <w:t xml:space="preserve">przedstawiające </w:t>
+      </w:r>
+      <w:r>
+        <w:t xml:space="preserve">dane przekształcone przez </w:t>
+      </w:r>
+      <w:proofErr w:type="spellStart"/>
+      <w:r>
+        <w:t>spektogram</w:t>
+      </w:r>
+      <w:proofErr w:type="spellEnd"/>
+      <w:r>
+        <w:t xml:space="preserve"> </w:t>
+      </w:r>
+      <w:proofErr w:type="spellStart"/>
+      <w:r>
+        <w:t>melowy</w:t>
+      </w:r>
+      <w:proofErr w:type="spellEnd"/>
+      <w:r>
+        <w:t>, oraz wyjście modelu, które jest tensorem</w:t>
+      </w:r>
+      <w:r>
+        <w:t>(wielowymiarową tablicą danych)</w:t>
+      </w:r>
+      <w:r>
+        <w:t xml:space="preserve"> wyjściowym z ostatniej warstwy.</w:t>
+      </w:r>
+      <w:r>
+        <w:t xml:space="preserve"> Nazwa modelu określona jest na koniec procesu jego tworzenia.</w:t>
+      </w:r>
+      <w:r>
+        <w:t xml:space="preserve"> </w:t>
+      </w:r>
+      <w:r>
+        <w:t>W kolejnym kroku wykorzystywany jest optymalizator(program wspomagający uczenie modelu na podstawie danych) ‘Adam’, którego zadaniem jest znajdowanie najlepszych wag</w:t>
+      </w:r>
+      <w:r>
+        <w:t>, czyli wartości, które model wykorzystuje do podejmowania decyzji)</w:t>
+      </w:r>
+      <w:r>
+        <w:t>.</w:t>
+      </w:r>
+      <w:r>
+        <w:t xml:space="preserve"> Jest on połączeniem 2 </w:t>
+      </w:r>
+      <w:r>
+        <w:t>metod optymalizacyjnych:</w:t>
+      </w:r>
+    </w:p>
+    <w:p>
+      <w:pPr>
+        <w:pStyle w:val="ListParagraph"/>
+        <w:ind w:left="1224"/>
+        <w:jc w:val="both"/>
+      </w:pPr>
+      <w:r>
+        <w:lastRenderedPageBreak/>
+        <w:t>‘</w:t>
+      </w:r>
+      <w:proofErr w:type="spellStart"/>
+      <w:r>
+        <w:t>AdaGrad</w:t>
+      </w:r>
+      <w:proofErr w:type="spellEnd"/>
+      <w:r>
+        <w:t>’ – metoda dostosowująca tempo uczenia w zależności od tego jak często dana waga była aktualizowana. Np. wagi, które były aktualizowane często, mają mniejsze tempo uczenia się.</w:t>
+      </w:r>
+    </w:p>
+    <w:p>
+      <w:pPr>
+        <w:pStyle w:val="ListParagraph"/>
+        <w:ind w:left="1224"/>
+        <w:jc w:val="both"/>
+      </w:pPr>
+      <w:r>
+        <w:t>‘</w:t>
+      </w:r>
+      <w:proofErr w:type="spellStart"/>
+      <w:r>
+        <w:t>RMSProp</w:t>
+      </w:r>
+      <w:proofErr w:type="spellEnd"/>
+      <w:r>
+        <w:t xml:space="preserve">’ </w:t>
+      </w:r>
+      <w:r>
+        <w:t>–</w:t>
+      </w:r>
+      <w:r>
+        <w:t xml:space="preserve"> </w:t>
+      </w:r>
+      <w:r>
+        <w:t xml:space="preserve">metoda dostosowująca tempo uczenia </w:t>
+      </w:r>
+      <w:r>
+        <w:t>poprzez minimalizowanie dużych skoków w uczeniu się, co pomaga modelowi unikać problemów, gdy wagi zmieniają się zbyt szybko.</w:t>
+      </w:r>
+    </w:p>
+    <w:p>
+      <w:pPr>
+        <w:pStyle w:val="ListParagraph"/>
+        <w:ind w:left="1224"/>
+        <w:jc w:val="both"/>
+      </w:pPr>
+      <w:r>
+        <w:t>Następnie funkcja ‘</w:t>
+      </w:r>
+      <w:proofErr w:type="spellStart"/>
+      <w:r>
+        <w:t>categorical_crossentropy</w:t>
+      </w:r>
+      <w:proofErr w:type="spellEnd"/>
+      <w:r>
+        <w:t>’ sprawdza jak dobrze prognozy modelu odpowiadają prawdziwym etykietom klas.</w:t>
+      </w:r>
+      <w:r>
+        <w:t xml:space="preserve"> Ustalana jest metryka</w:t>
+      </w:r>
+      <w:r>
+        <w:t>(sposób mierzenia jak dobrze działa model)</w:t>
+      </w:r>
+      <w:r>
+        <w:t xml:space="preserve"> monitorowania treningu oraz ewaluacji modelu na podstawie ‘</w:t>
+      </w:r>
+      <w:proofErr w:type="spellStart"/>
+      <w:r>
+        <w:t>accuracy</w:t>
+      </w:r>
+      <w:proofErr w:type="spellEnd"/>
+      <w:r>
+        <w:t>’</w:t>
+      </w:r>
+      <w:r>
+        <w:t>. Pozwala ona określić jaki procent przewidywań modelu jest poprawny.</w:t>
+      </w:r>
+      <w:r>
+        <w:t xml:space="preserve"> Odbywa się to poprzez liczenie stosunku liczby poprawnie określonych klas do wszystkich prób określenia klas.</w:t>
+      </w:r>
+      <w:r>
+        <w:t xml:space="preserve"> Na koniec funkcja zwraca zdefiniowany i skompilowany model.</w:t>
+      </w:r>
+    </w:p>
+    <w:p>
+      <w:pPr>
+        <w:pStyle w:val="ListParagraph"/>
+        <w:ind w:left="1224"/>
+        <w:jc w:val="both"/>
+      </w:pPr>
+    </w:p>
+    <w:p>
+      <w:pPr>
+        <w:pStyle w:val="ListParagraph"/>
+        <w:numPr>
+          <w:ilvl w:val="2"/>
+          <w:numId w:val="4"/>
+        </w:numPr>
+        <w:jc w:val="both"/>
+        <w:rPr>
+          <w:b/>
+          <w:bCs/>
+          <w:sz w:val="28"/>
+          <w:szCs w:val="28"/>
+        </w:rPr>
+      </w:pPr>
+      <w:r>
+        <w:rPr>
+          <w:b/>
+          <w:bCs/>
+          <w:sz w:val="28"/>
+          <w:szCs w:val="28"/>
+        </w:rPr>
+        <w:t xml:space="preserve"> Plik </w:t>
+      </w:r>
+      <w:r>
+        <w:rPr>
+          <w:b/>
+          <w:bCs/>
+          <w:sz w:val="28"/>
+          <w:szCs w:val="28"/>
+        </w:rPr>
+        <w:t>clean.py</w:t>
+      </w:r>
+    </w:p>
+    <w:p>
+      <w:pPr>
+        <w:pStyle w:val="ListParagraph"/>
+        <w:ind w:left="1224"/>
+        <w:jc w:val="both"/>
+      </w:pPr>
+      <w:r>
+        <w:t>Plik wykorzystywany do przygotowania danych dźwiękowych do analizy. Jest on złożony z funkcji:</w:t>
+      </w:r>
+    </w:p>
+    <w:p>
+      <w:pPr>
+        <w:pStyle w:val="ListParagraph"/>
+        <w:ind w:left="1224"/>
+        <w:jc w:val="both"/>
+      </w:pPr>
+      <w:r>
+        <w:t>‘</w:t>
+      </w:r>
+      <w:proofErr w:type="spellStart"/>
+      <w:r>
+        <w:t>envelope</w:t>
+      </w:r>
+      <w:proofErr w:type="spellEnd"/>
+      <w:r>
+        <w:t>’</w:t>
+      </w:r>
+    </w:p>
+    <w:p>
+      <w:pPr>
+        <w:pStyle w:val="ListParagraph"/>
+        <w:ind w:left="1224"/>
+        <w:jc w:val="both"/>
+      </w:pPr>
+      <w:r>
+        <w:t>‘</w:t>
+      </w:r>
+      <w:proofErr w:type="spellStart"/>
+      <w:r>
+        <w:t>downsample_mono</w:t>
+      </w:r>
+      <w:proofErr w:type="spellEnd"/>
+      <w:r>
+        <w:t>’</w:t>
+      </w:r>
+    </w:p>
+    <w:p>
+      <w:pPr>
+        <w:pStyle w:val="ListParagraph"/>
+        <w:ind w:left="1224"/>
+        <w:jc w:val="both"/>
+      </w:pPr>
+      <w:r>
+        <w:t>‘</w:t>
+      </w:r>
+      <w:proofErr w:type="spellStart"/>
+      <w:r>
+        <w:t>save_sample</w:t>
+      </w:r>
+      <w:proofErr w:type="spellEnd"/>
+      <w:r>
+        <w:t>’</w:t>
+      </w:r>
+    </w:p>
+    <w:p>
+      <w:pPr>
+        <w:pStyle w:val="ListParagraph"/>
+        <w:ind w:left="1224"/>
+        <w:jc w:val="both"/>
+      </w:pPr>
+      <w:r>
+        <w:t>‘</w:t>
+      </w:r>
+      <w:proofErr w:type="spellStart"/>
+      <w:r>
+        <w:t>check_dir</w:t>
+      </w:r>
+      <w:proofErr w:type="spellEnd"/>
+      <w:r>
+        <w:t>’</w:t>
+      </w:r>
+    </w:p>
+    <w:p>
+      <w:pPr>
+        <w:pStyle w:val="ListParagraph"/>
+        <w:ind w:left="1224"/>
+        <w:jc w:val="both"/>
+      </w:pPr>
+      <w:r>
+        <w:t>‘</w:t>
+      </w:r>
+      <w:proofErr w:type="spellStart"/>
+      <w:r>
+        <w:t>split_wavs</w:t>
+      </w:r>
+      <w:proofErr w:type="spellEnd"/>
+      <w:r>
+        <w:t>’</w:t>
+      </w:r>
+    </w:p>
+    <w:p>
+      <w:pPr>
+        <w:pStyle w:val="ListParagraph"/>
+        <w:ind w:left="1224"/>
+        <w:jc w:val="both"/>
+      </w:pPr>
+      <w:r>
+        <w:t>‘</w:t>
+      </w:r>
+      <w:proofErr w:type="spellStart"/>
+      <w:r>
+        <w:t>test_threshold</w:t>
+      </w:r>
+      <w:proofErr w:type="spellEnd"/>
+      <w:r>
+        <w:t>’</w:t>
+      </w:r>
+    </w:p>
+    <w:p>
+      <w:pPr>
+        <w:pStyle w:val="ListParagraph"/>
+        <w:ind w:left="1224"/>
+        <w:jc w:val="both"/>
+      </w:pPr>
+    </w:p>
+    <w:p>
+      <w:pPr>
+        <w:pStyle w:val="ListParagraph"/>
+        <w:numPr>
+          <w:ilvl w:val="3"/>
+          <w:numId w:val="4"/>
+        </w:numPr>
+        <w:jc w:val="both"/>
+        <w:rPr>
+          <w:b/>
+          <w:bCs/>
+          <w:sz w:val="28"/>
+          <w:szCs w:val="28"/>
+        </w:rPr>
+      </w:pPr>
+      <w:r>
+        <w:rPr>
+          <w:b/>
+          <w:bCs/>
+          <w:sz w:val="28"/>
+          <w:szCs w:val="28"/>
+        </w:rPr>
+        <w:t xml:space="preserve">Funkcja </w:t>
+      </w:r>
+      <w:proofErr w:type="spellStart"/>
+      <w:r>
+        <w:rPr>
+          <w:b/>
+          <w:bCs/>
+          <w:sz w:val="28"/>
+          <w:szCs w:val="28"/>
+        </w:rPr>
+        <w:t>envelope</w:t>
+      </w:r>
+      <w:proofErr w:type="spellEnd"/>
+    </w:p>
+    <w:p>
+      <w:pPr>
+        <w:pStyle w:val="ListParagraph"/>
+        <w:ind w:left="1728"/>
+        <w:jc w:val="both"/>
+      </w:pPr>
+      <w:r>
+        <w:t>Funkcja ta służy do wykrywania momentów, w których amplituda sygnału audio przekracza określony próg.</w:t>
+      </w:r>
+      <w:r>
+        <w:t xml:space="preserve"> Jest ona definiowana z parametrami:</w:t>
+      </w:r>
+    </w:p>
+    <w:p>
+      <w:pPr>
+        <w:pStyle w:val="ListParagraph"/>
+        <w:ind w:left="1728"/>
+        <w:jc w:val="both"/>
+      </w:pPr>
+    </w:p>
+    <w:p>
+      <w:pPr>
+        <w:pStyle w:val="ListParagraph"/>
+        <w:ind w:left="1728"/>
+        <w:jc w:val="both"/>
+      </w:pPr>
+      <w:r>
+        <w:t>‘y’ – tablica zawierająca d</w:t>
+      </w:r>
+      <w:r>
+        <w:t>ane sygnału audio</w:t>
+      </w:r>
+    </w:p>
+    <w:p>
+      <w:pPr>
+        <w:pStyle w:val="ListParagraph"/>
+        <w:ind w:left="1728"/>
+        <w:jc w:val="both"/>
+      </w:pPr>
+      <w:r>
+        <w:t>‘</w:t>
+      </w:r>
+      <w:proofErr w:type="spellStart"/>
+      <w:r>
+        <w:t>rate</w:t>
+      </w:r>
+      <w:proofErr w:type="spellEnd"/>
+      <w:r>
+        <w:t>’</w:t>
+      </w:r>
+      <w:r>
+        <w:t xml:space="preserve"> – częstotliwość próbkowania sygnału audio, która wskazuje ile próbek na sekundę jest analizowanych</w:t>
+      </w:r>
+    </w:p>
+    <w:p>
+      <w:pPr>
+        <w:pStyle w:val="ListParagraph"/>
+        <w:ind w:left="1728"/>
+        <w:jc w:val="both"/>
+      </w:pPr>
+      <w:r>
+        <w:t>‘</w:t>
+      </w:r>
+      <w:proofErr w:type="spellStart"/>
+      <w:r>
+        <w:t>treshold</w:t>
+      </w:r>
+      <w:proofErr w:type="spellEnd"/>
+      <w:r>
+        <w:t>’</w:t>
+      </w:r>
+      <w:r>
+        <w:t xml:space="preserve"> – próg, który jest wykorzystywany do określenia czy a</w:t>
+      </w:r>
+      <w:r>
+        <w:t>m</w:t>
+      </w:r>
+      <w:r>
+        <w:t>plituda sygnału jest wystarczająco wysoka.</w:t>
+      </w:r>
+    </w:p>
+    <w:p>
+      <w:pPr>
+        <w:pStyle w:val="ListParagraph"/>
+        <w:ind w:left="1728"/>
+        <w:jc w:val="both"/>
+      </w:pPr>
+    </w:p>
+    <w:p>
+      <w:pPr>
+        <w:pStyle w:val="ListParagraph"/>
+        <w:ind w:left="1728"/>
+        <w:jc w:val="both"/>
+      </w:pPr>
+      <w:r>
+        <w:t xml:space="preserve">Dane sygnału audio przetwarzane są na wartość bezwzględną sygnału, tak że ignorowany jest znak amplitudy, dzięki czemu program skupia się </w:t>
+      </w:r>
+      <w:r>
+        <w:t xml:space="preserve">wyłącznie </w:t>
+      </w:r>
+      <w:r>
+        <w:t>na jej wielkości.</w:t>
+      </w:r>
+      <w:r>
+        <w:t xml:space="preserve"> Obliczana jest średnia wartość amplitudy sygnału w ruchomym oknie, gdzie rozmiar okna wynosi </w:t>
+      </w:r>
+      <w:r>
+        <w:t>800 próbek sygnału(16000/20)</w:t>
+      </w:r>
+      <w:r>
+        <w:t>. D</w:t>
+      </w:r>
+      <w:r>
+        <w:t>la każdej próbki oblicza</w:t>
+      </w:r>
+      <w:r>
+        <w:t>na jest</w:t>
+      </w:r>
+      <w:r>
+        <w:t xml:space="preserve"> maksymaln</w:t>
+      </w:r>
+      <w:r>
+        <w:t>a</w:t>
+      </w:r>
+      <w:r>
+        <w:t xml:space="preserve"> wartość amplitudy wokół tej próbki.</w:t>
+      </w:r>
+      <w:r>
+        <w:t xml:space="preserve"> </w:t>
+      </w:r>
+      <w:r>
+        <w:t>Następnie funkcja przechodzi przez każdą</w:t>
+      </w:r>
+      <w:r>
+        <w:t xml:space="preserve"> średnią wartość maksymalnej amplitudy i sprawdza czy jej wartość jest większa niż próg.</w:t>
+      </w:r>
+      <w:r>
+        <w:t xml:space="preserve"> Na koniec funkcja zwraca maksymalne wartości amplitudy w każdym oknie oraz listę wskazującą kiedy amplituda sygnału przekroczyła próg </w:t>
+      </w:r>
+    </w:p>
+    <w:p>
+      <w:pPr>
+        <w:pStyle w:val="ListParagraph"/>
+        <w:ind w:left="1728"/>
+        <w:jc w:val="both"/>
+      </w:pPr>
+    </w:p>
+    <w:p>
+      <w:pPr>
+        <w:pStyle w:val="ListParagraph"/>
+        <w:numPr>
+          <w:ilvl w:val="3"/>
+          <w:numId w:val="4"/>
+        </w:numPr>
+        <w:jc w:val="both"/>
+        <w:rPr>
+          <w:b/>
+          <w:bCs/>
+          <w:sz w:val="28"/>
+          <w:szCs w:val="28"/>
+        </w:rPr>
+      </w:pPr>
+      <w:r>
+        <w:rPr>
+          <w:b/>
+          <w:bCs/>
+          <w:sz w:val="28"/>
+          <w:szCs w:val="28"/>
+        </w:rPr>
+        <w:t xml:space="preserve">Funkcja </w:t>
+      </w:r>
+      <w:proofErr w:type="spellStart"/>
+      <w:r>
+        <w:rPr>
+          <w:b/>
+          <w:bCs/>
+          <w:sz w:val="28"/>
+          <w:szCs w:val="28"/>
+        </w:rPr>
+        <w:t>downsample_mono</w:t>
+      </w:r>
+      <w:proofErr w:type="spellEnd"/>
+    </w:p>
+    <w:p>
+      <w:pPr>
+        <w:pStyle w:val="ListParagraph"/>
+        <w:ind w:left="1728"/>
+        <w:jc w:val="both"/>
+      </w:pPr>
+      <w:r>
+        <w:t>Funkcja ta służy do konwersji dźwięku do sygnału mono oraz dostosowanie częstotliwości próbkowania do wybranej wartości.</w:t>
+      </w:r>
+      <w:r>
+        <w:t xml:space="preserve"> </w:t>
+      </w:r>
+      <w:r>
+        <w:t>Jest ona definiowana z parametrami:</w:t>
+      </w:r>
+    </w:p>
+    <w:p>
+      <w:pPr>
+        <w:pStyle w:val="ListParagraph"/>
+        <w:ind w:left="1728"/>
+        <w:jc w:val="both"/>
+      </w:pPr>
+      <w:r>
+        <w:lastRenderedPageBreak/>
+        <w:t>‘</w:t>
+      </w:r>
+      <w:proofErr w:type="spellStart"/>
+      <w:r>
+        <w:t>path</w:t>
+      </w:r>
+      <w:proofErr w:type="spellEnd"/>
+      <w:r>
+        <w:t>’ – ścieżka do pliku dźwiękowego</w:t>
+      </w:r>
+    </w:p>
+    <w:p>
+      <w:pPr>
+        <w:pStyle w:val="ListParagraph"/>
+        <w:ind w:left="1728"/>
+        <w:jc w:val="both"/>
+      </w:pPr>
+      <w:r>
+        <w:t>‘</w:t>
+      </w:r>
+      <w:proofErr w:type="spellStart"/>
+      <w:r>
+        <w:t>sr</w:t>
+      </w:r>
+      <w:proofErr w:type="spellEnd"/>
+      <w:r>
+        <w:t>’ – częstotliwość próbkowania</w:t>
+      </w:r>
+      <w:r>
+        <w:t xml:space="preserve"> ustawiona domyślnie na 16000 </w:t>
+      </w:r>
+      <w:proofErr w:type="spellStart"/>
+      <w:r>
+        <w:t>Hz</w:t>
+      </w:r>
+      <w:proofErr w:type="spellEnd"/>
+    </w:p>
+    <w:p>
+      <w:pPr>
+        <w:pStyle w:val="ListParagraph"/>
+        <w:ind w:left="1728"/>
+        <w:jc w:val="both"/>
+      </w:pPr>
+    </w:p>
+    <w:p>
+      <w:pPr>
+        <w:pStyle w:val="ListParagraph"/>
+        <w:ind w:left="1728"/>
+        <w:jc w:val="both"/>
+      </w:pPr>
+      <w:r>
+        <w:t>Na początku wczytywany jest plik dźwiękowy, który następnie jest konwertowany na format ‘float32’(wartości zmiennoprzecinkowe)</w:t>
+      </w:r>
+      <w:r>
+        <w:t>. Następnie pobierana jest częstotliwość próbkowania oryginalnego pliku audio.</w:t>
+      </w:r>
+      <w:r>
+        <w:t xml:space="preserve"> Później funkcja sprawdza liczbę kanałów dźwiękowych.</w:t>
+      </w:r>
+      <w:r>
+        <w:t xml:space="preserve"> Pliki stereo są konwertowane na mono</w:t>
+      </w:r>
+      <w:r>
+        <w:t>, a mono mają zmieniany kształt na jednowymiarowy, celem zachowania formatu mono.</w:t>
+      </w:r>
+      <w:r>
+        <w:t xml:space="preserve"> Funkcja </w:t>
+      </w:r>
+      <w:r>
+        <w:t xml:space="preserve">dokonuje </w:t>
+      </w:r>
+      <w:proofErr w:type="spellStart"/>
+      <w:r>
+        <w:t>resamplingu</w:t>
+      </w:r>
+      <w:proofErr w:type="spellEnd"/>
+      <w:r>
+        <w:t xml:space="preserve">, czyli </w:t>
+      </w:r>
+      <w:r>
+        <w:t>zmienia częstotliwość próbkowania z oryginalnej na docelową, aby przetworzyć dźwięk w niższej jakości.</w:t>
+      </w:r>
+      <w:r>
+        <w:t xml:space="preserve"> Następnie dźwięk jest konwertowany na plik audio o głębi bitowej 16 bit.</w:t>
+      </w:r>
+      <w:r>
+        <w:t xml:space="preserve"> Na koniec funkcja zwraca docelową wartość próbkowania oraz przetworzone dane audio.</w:t>
+      </w:r>
+    </w:p>
+    <w:p>
+      <w:pPr>
+        <w:pStyle w:val="ListParagraph"/>
+        <w:ind w:left="1728"/>
+        <w:jc w:val="both"/>
+      </w:pPr>
+    </w:p>
+    <w:p>
+      <w:pPr>
+        <w:pStyle w:val="ListParagraph"/>
+        <w:numPr>
+          <w:ilvl w:val="3"/>
+          <w:numId w:val="4"/>
+        </w:numPr>
+        <w:jc w:val="both"/>
+        <w:rPr>
+          <w:b/>
+          <w:bCs/>
+          <w:sz w:val="28"/>
+          <w:szCs w:val="28"/>
+        </w:rPr>
+      </w:pPr>
+      <w:r>
+        <w:rPr>
+          <w:b/>
+          <w:bCs/>
+          <w:sz w:val="28"/>
+          <w:szCs w:val="28"/>
+        </w:rPr>
+        <w:t xml:space="preserve">Funkcja </w:t>
+      </w:r>
+      <w:proofErr w:type="spellStart"/>
+      <w:r>
+        <w:rPr>
+          <w:b/>
+          <w:bCs/>
+          <w:sz w:val="28"/>
+          <w:szCs w:val="28"/>
+        </w:rPr>
+        <w:t>save_sample</w:t>
+      </w:r>
+      <w:proofErr w:type="spellEnd"/>
+    </w:p>
+    <w:p>
+      <w:pPr>
+        <w:pStyle w:val="ListParagraph"/>
+        <w:ind w:left="1728"/>
+        <w:jc w:val="both"/>
+      </w:pPr>
+      <w:r>
+        <w:t xml:space="preserve">Funkcja ta służy do </w:t>
+      </w:r>
+      <w:r>
+        <w:t>zapisywania próbek dźwiękowych w określonym katalogu.</w:t>
+      </w:r>
+      <w:r>
+        <w:t xml:space="preserve"> Jest ona definiowana z parametrami:</w:t>
+      </w:r>
+    </w:p>
+    <w:p>
+      <w:pPr>
+        <w:pStyle w:val="ListParagraph"/>
+        <w:ind w:left="1728"/>
+        <w:jc w:val="both"/>
+      </w:pPr>
+    </w:p>
+    <w:p>
+      <w:pPr>
+        <w:pStyle w:val="ListParagraph"/>
+        <w:ind w:left="1728"/>
+        <w:jc w:val="both"/>
+      </w:pPr>
+      <w:r>
+        <w:t>‘</w:t>
+      </w:r>
+      <w:proofErr w:type="spellStart"/>
+      <w:r>
+        <w:t>sample</w:t>
+      </w:r>
+      <w:proofErr w:type="spellEnd"/>
+      <w:r>
+        <w:t>’ – tablica z danymi a</w:t>
+      </w:r>
+      <w:r>
+        <w:t>udio, które mają zostać zapisane</w:t>
+      </w:r>
+    </w:p>
+    <w:p>
+      <w:pPr>
+        <w:pStyle w:val="ListParagraph"/>
+        <w:ind w:left="1728"/>
+        <w:jc w:val="both"/>
+      </w:pPr>
+      <w:r>
+        <w:t>‘</w:t>
+      </w:r>
+      <w:proofErr w:type="spellStart"/>
+      <w:r>
+        <w:t>rate</w:t>
+      </w:r>
+      <w:proofErr w:type="spellEnd"/>
+      <w:r>
+        <w:t>’ – częstotliwość próbkowania dźwięku</w:t>
+      </w:r>
+    </w:p>
+    <w:p>
+      <w:pPr>
+        <w:pStyle w:val="ListParagraph"/>
+        <w:ind w:left="1728"/>
+        <w:jc w:val="both"/>
+      </w:pPr>
+      <w:r>
+        <w:t>‘</w:t>
+      </w:r>
+      <w:proofErr w:type="spellStart"/>
+      <w:r>
+        <w:t>target_dir</w:t>
+      </w:r>
+      <w:proofErr w:type="spellEnd"/>
+      <w:r>
+        <w:t xml:space="preserve">’ </w:t>
+      </w:r>
+      <w:r>
+        <w:t>– ścieżka do katalogu, w którym próbka ma zostać zapisana</w:t>
+      </w:r>
+    </w:p>
+    <w:p>
+      <w:pPr>
+        <w:pStyle w:val="ListParagraph"/>
+        <w:ind w:left="1728"/>
+        <w:jc w:val="both"/>
+      </w:pPr>
+      <w:r>
+        <w:t>‘</w:t>
+      </w:r>
+      <w:proofErr w:type="spellStart"/>
+      <w:r>
+        <w:t>fn</w:t>
+      </w:r>
+      <w:proofErr w:type="spellEnd"/>
+      <w:r>
+        <w:t>’ – nazwa pliku, z</w:t>
+      </w:r>
+      <w:r>
+        <w:t xml:space="preserve"> którego pochodzi próbka</w:t>
+      </w:r>
+    </w:p>
+    <w:p>
+      <w:pPr>
+        <w:pStyle w:val="ListParagraph"/>
+        <w:ind w:left="1728"/>
+        <w:jc w:val="both"/>
+      </w:pPr>
+      <w:r>
+        <w:t>‘ix’ – indeks, który zostanie wykorzystany do unikalnego nazwania próbki</w:t>
+      </w:r>
+    </w:p>
+    <w:p>
+      <w:pPr>
+        <w:pStyle w:val="ListParagraph"/>
+        <w:ind w:left="1728"/>
+        <w:jc w:val="both"/>
+      </w:pPr>
+    </w:p>
+    <w:p>
+      <w:pPr>
+        <w:pStyle w:val="ListParagraph"/>
+        <w:ind w:left="1728"/>
+        <w:jc w:val="both"/>
+      </w:pPr>
+      <w:r>
+        <w:t>Na początku funkcja usuwa rozszerzenie ‘.</w:t>
+      </w:r>
+      <w:proofErr w:type="spellStart"/>
+      <w:r>
+        <w:t>wav</w:t>
+      </w:r>
+      <w:proofErr w:type="spellEnd"/>
+      <w:r>
+        <w:t>’ z nazwy pliku, tak aby przygotować ją do dalszego przetwarzania.</w:t>
+      </w:r>
+      <w:r>
+        <w:t xml:space="preserve"> Następnie tworzona jest ścieżka do pliku docelowego, która składa się z: katalogu docelowego oraz nazwy pliku(który zawiera indeks ‘ix’)</w:t>
+      </w:r>
+      <w:r>
+        <w:t>. Później funkcja sprawdza czy plik o danej nazwie już istnieje</w:t>
+      </w:r>
+      <w:r>
+        <w:t>.</w:t>
+      </w:r>
+      <w:r>
+        <w:t xml:space="preserve"> Próbki zapisywane są w formacie ‘.</w:t>
+      </w:r>
+      <w:proofErr w:type="spellStart"/>
+      <w:r>
+        <w:t>wav</w:t>
+      </w:r>
+      <w:proofErr w:type="spellEnd"/>
+      <w:r>
+        <w:t>’</w:t>
+      </w:r>
+      <w:r>
+        <w:t>.</w:t>
+      </w:r>
+    </w:p>
+    <w:p>
+      <w:pPr>
+        <w:pStyle w:val="ListParagraph"/>
+        <w:ind w:left="1728"/>
+        <w:jc w:val="both"/>
+      </w:pPr>
+    </w:p>
+    <w:p>
+      <w:pPr>
+        <w:pStyle w:val="ListParagraph"/>
+        <w:numPr>
+          <w:ilvl w:val="3"/>
+          <w:numId w:val="4"/>
+        </w:numPr>
+        <w:jc w:val="both"/>
+        <w:rPr>
+          <w:b/>
+          <w:bCs/>
+          <w:sz w:val="28"/>
+          <w:szCs w:val="28"/>
+        </w:rPr>
+      </w:pPr>
+      <w:r>
+        <w:rPr>
+          <w:b/>
+          <w:bCs/>
+          <w:sz w:val="28"/>
+          <w:szCs w:val="28"/>
+        </w:rPr>
+        <w:t xml:space="preserve">Funkcja </w:t>
+      </w:r>
+      <w:proofErr w:type="spellStart"/>
+      <w:r>
+        <w:rPr>
+          <w:b/>
+          <w:bCs/>
+          <w:sz w:val="28"/>
+          <w:szCs w:val="28"/>
+        </w:rPr>
+        <w:t>check_dir</w:t>
+      </w:r>
+      <w:proofErr w:type="spellEnd"/>
+    </w:p>
+    <w:p>
+      <w:pPr>
+        <w:pStyle w:val="ListParagraph"/>
+        <w:ind w:left="1728"/>
+        <w:jc w:val="both"/>
+      </w:pPr>
+      <w:r>
+        <w:t xml:space="preserve">Funkcja ta służy do sprawdzenie, czy dany katalog istnieje, a jeśli nie to go tworzy. </w:t>
+      </w:r>
+      <w:r>
+        <w:t>Jest ona definiowana z parametr</w:t>
+      </w:r>
+      <w:r>
+        <w:t>em</w:t>
+      </w:r>
+      <w:r>
+        <w:t>:</w:t>
+      </w:r>
+    </w:p>
+    <w:p>
+      <w:pPr>
+        <w:pStyle w:val="ListParagraph"/>
+        <w:ind w:left="1728"/>
+        <w:jc w:val="both"/>
+      </w:pPr>
+    </w:p>
+    <w:p>
+      <w:pPr>
+        <w:pStyle w:val="ListParagraph"/>
+        <w:ind w:left="1728"/>
+        <w:jc w:val="both"/>
+      </w:pPr>
+      <w:r>
+        <w:t>‘</w:t>
+      </w:r>
+      <w:proofErr w:type="spellStart"/>
+      <w:r>
+        <w:t>path</w:t>
+      </w:r>
+      <w:proofErr w:type="spellEnd"/>
+      <w:r>
+        <w:t>’ – ścieżka do katalogu, który zostanie sprawdzony/utworzony</w:t>
+      </w:r>
+    </w:p>
+    <w:p>
+      <w:pPr>
+        <w:pStyle w:val="ListParagraph"/>
+        <w:ind w:left="1728"/>
+        <w:jc w:val="both"/>
+      </w:pPr>
+    </w:p>
+    <w:p>
+      <w:pPr>
+        <w:pStyle w:val="ListParagraph"/>
+        <w:numPr>
+          <w:ilvl w:val="3"/>
+          <w:numId w:val="4"/>
+        </w:numPr>
+        <w:jc w:val="both"/>
+        <w:rPr>
+          <w:b/>
+          <w:bCs/>
+          <w:sz w:val="28"/>
+          <w:szCs w:val="28"/>
+        </w:rPr>
+      </w:pPr>
+      <w:r>
+        <w:rPr>
+          <w:b/>
+          <w:bCs/>
+          <w:sz w:val="28"/>
+          <w:szCs w:val="28"/>
+        </w:rPr>
+        <w:t xml:space="preserve">Funkcja </w:t>
+      </w:r>
+      <w:proofErr w:type="spellStart"/>
+      <w:r>
+        <w:rPr>
+          <w:b/>
+          <w:bCs/>
+          <w:sz w:val="28"/>
+          <w:szCs w:val="28"/>
+        </w:rPr>
+        <w:t>split_wavs</w:t>
+      </w:r>
+      <w:proofErr w:type="spellEnd"/>
+    </w:p>
+    <w:p>
+      <w:pPr>
+        <w:pStyle w:val="ListParagraph"/>
+        <w:ind w:left="1728"/>
+        <w:jc w:val="both"/>
+      </w:pPr>
+      <w:r>
+        <w:t>Funkcja ta służy do dzielenie plików audio na próbki.</w:t>
+      </w:r>
+      <w:r>
+        <w:t xml:space="preserve"> </w:t>
+      </w:r>
+      <w:r>
+        <w:t>Jest ona definiowana z parametr</w:t>
+      </w:r>
+      <w:r>
+        <w:t>em</w:t>
+      </w:r>
+      <w:r>
+        <w:t>:</w:t>
+      </w:r>
+    </w:p>
+    <w:p>
+      <w:pPr>
+        <w:pStyle w:val="ListParagraph"/>
+        <w:ind w:left="1728"/>
+        <w:jc w:val="both"/>
+      </w:pPr>
+    </w:p>
+    <w:p>
+      <w:pPr>
+        <w:pStyle w:val="ListParagraph"/>
+        <w:ind w:left="1728"/>
+        <w:jc w:val="both"/>
+      </w:pPr>
+      <w:r>
+        <w:t>‘</w:t>
+      </w:r>
+      <w:proofErr w:type="spellStart"/>
+      <w:r>
+        <w:t>args</w:t>
+      </w:r>
+      <w:proofErr w:type="spellEnd"/>
+      <w:r>
+        <w:t>’ – obiekt zawierający argumenty, które przekazano do funkcji</w:t>
+      </w:r>
+      <w:r>
+        <w:t>, na co składa się: ścieżka źródłowa plików do podziału, ścieżka docelowa, w której zostaną zapisane podzielone pliki, czas w sekundach</w:t>
+      </w:r>
+      <w:r>
+        <w:t>(delta)</w:t>
+      </w:r>
+      <w:r>
+        <w:t xml:space="preserve"> </w:t>
+      </w:r>
+      <w:r>
+        <w:t>określa</w:t>
+      </w:r>
+      <w:r>
+        <w:t>jący</w:t>
+      </w:r>
+      <w:r>
+        <w:t xml:space="preserve"> długość każdej próbki po podziale, częstotliwość próbkowania oraz próg</w:t>
+      </w:r>
+      <w:r>
+        <w:t xml:space="preserve"> wykorzystywany do maskowania sygnału.</w:t>
+      </w:r>
+    </w:p>
+    <w:p>
+      <w:pPr>
+        <w:pStyle w:val="ListParagraph"/>
+        <w:ind w:left="1728"/>
+        <w:jc w:val="both"/>
+      </w:pPr>
+    </w:p>
+    <w:p>
+      <w:pPr>
+        <w:pStyle w:val="ListParagraph"/>
+        <w:ind w:left="1728"/>
+        <w:jc w:val="both"/>
+      </w:pPr>
+      <w:r>
+        <w:t>Funkcja wyszukuje wszystkich docelowych plików  w katalogu</w:t>
+      </w:r>
+      <w:r>
+        <w:t xml:space="preserve"> przekazanym w </w:t>
+      </w:r>
+      <w:proofErr w:type="spellStart"/>
+      <w:r>
+        <w:t>args</w:t>
+      </w:r>
+      <w:proofErr w:type="spellEnd"/>
+      <w:r>
+        <w:t xml:space="preserve"> oraz wszystkich jego podkatalogach</w:t>
+      </w:r>
+      <w:r>
+        <w:t xml:space="preserve">. Tworzona jest lista zawierająca elementy, które </w:t>
+      </w:r>
+      <w:r>
+        <w:lastRenderedPageBreak/>
+        <w:t>mają rozszerzenie ‘.</w:t>
+      </w:r>
+      <w:proofErr w:type="spellStart"/>
+      <w:r>
+        <w:t>wav</w:t>
+      </w:r>
+      <w:proofErr w:type="spellEnd"/>
+      <w:r>
+        <w:t>’. Wywoływana jest funkcja ‘</w:t>
+      </w:r>
+      <w:proofErr w:type="spellStart"/>
+      <w:r>
+        <w:t>check_dir</w:t>
+      </w:r>
+      <w:proofErr w:type="spellEnd"/>
+      <w:r>
+        <w:t xml:space="preserve">’, która sprawdza </w:t>
+      </w:r>
+      <w:r>
+        <w:t>, czy dany katalog istnieje, a jeśli nie to go tworzy.</w:t>
+      </w:r>
+      <w:r>
+        <w:t xml:space="preserve"> </w:t>
+      </w:r>
+      <w:r>
+        <w:t>Następnie sprawdzana jest lista klas w katalogu źródłowym.</w:t>
+      </w:r>
+      <w:r>
+        <w:t xml:space="preserve"> Następnie funkcja przechodzi przez każdą klasę</w:t>
+      </w:r>
+      <w:r>
+        <w:t xml:space="preserve"> w </w:t>
+      </w:r>
+      <w:r>
+        <w:t>katalogu źródłowym</w:t>
+      </w:r>
+      <w:r>
+        <w:t xml:space="preserve">, a </w:t>
+      </w:r>
+      <w:r>
+        <w:t>potem</w:t>
+      </w:r>
+      <w:r>
+        <w:t xml:space="preserve"> </w:t>
+      </w:r>
+      <w:r>
+        <w:t>w katalogu</w:t>
+      </w:r>
+      <w:r>
+        <w:t xml:space="preserve"> docelowym</w:t>
+      </w:r>
+      <w:r>
+        <w:t xml:space="preserve"> </w:t>
+      </w:r>
+      <w:r>
+        <w:t xml:space="preserve">tworzy </w:t>
+      </w:r>
+      <w:r>
+        <w:t>odpowiedniki tych klas dla podzielonych plików audio.</w:t>
+      </w:r>
+      <w:r>
+        <w:t xml:space="preserve"> Wczytywana jest funkcja ‘</w:t>
+      </w:r>
+      <w:proofErr w:type="spellStart"/>
+      <w:r>
+        <w:t>downsample_mono</w:t>
+      </w:r>
+      <w:proofErr w:type="spellEnd"/>
+      <w:r>
+        <w:t>’, która wczytuje plik audio, a następnie zmienia jego wartość próbkowania na wartość przekazaną poprzez ‘</w:t>
+      </w:r>
+      <w:proofErr w:type="spellStart"/>
+      <w:r>
+        <w:t>args</w:t>
+      </w:r>
+      <w:proofErr w:type="spellEnd"/>
+      <w:r>
+        <w:t>’</w:t>
+      </w:r>
+      <w:r>
+        <w:t>. Zwraca ona częstotliwość próbkowania oraz próbk</w:t>
+      </w:r>
+      <w:r>
+        <w:t>a</w:t>
+      </w:r>
+      <w:r>
+        <w:t xml:space="preserve"> audio</w:t>
+      </w:r>
+      <w:r>
+        <w:t>(</w:t>
+      </w:r>
+      <w:r>
+        <w:t xml:space="preserve">tablica </w:t>
+      </w:r>
+      <w:r>
+        <w:t>‘</w:t>
+      </w:r>
+      <w:proofErr w:type="spellStart"/>
+      <w:r>
+        <w:t>wav</w:t>
+      </w:r>
+      <w:proofErr w:type="spellEnd"/>
+      <w:r>
+        <w:t>’</w:t>
+      </w:r>
+      <w:r>
+        <w:t>)</w:t>
+      </w:r>
+      <w:r>
+        <w:t>.</w:t>
+      </w:r>
+      <w:r>
+        <w:t xml:space="preserve"> Później wykorzystywana jest funkcja ‘</w:t>
+      </w:r>
+      <w:proofErr w:type="spellStart"/>
+      <w:r>
+        <w:t>envelope</w:t>
+      </w:r>
+      <w:proofErr w:type="spellEnd"/>
+      <w:r>
+        <w:t xml:space="preserve">’, która oblicza maskę(tablica wartość TRUE/FALSE, która wskazuje fragmenty sygnału </w:t>
+      </w:r>
+      <w:r>
+        <w:t>przekraczające określony próg)</w:t>
+      </w:r>
+      <w:r>
+        <w:t xml:space="preserve"> oraz </w:t>
+      </w:r>
+      <w:r>
+        <w:t>średnią wartość amplitudy dla próbki audio.</w:t>
+      </w:r>
+      <w:r>
+        <w:t xml:space="preserve"> Maska wykorzystywana jest w celu usunięcia fragmentów audio poniżej progu. Pozwala to pozostawienie wyłącznie najważniejszych danych. </w:t>
+      </w:r>
+    </w:p>
+    <w:p>
+      <w:pPr>
+        <w:pStyle w:val="ListParagraph"/>
+        <w:ind w:left="1728"/>
+        <w:jc w:val="both"/>
+      </w:pPr>
+    </w:p>
+    <w:p>
+      <w:pPr>
+        <w:pStyle w:val="ListParagraph"/>
+        <w:ind w:left="1728"/>
+        <w:jc w:val="both"/>
+      </w:pPr>
+      <w:r>
+        <w:t>W kolejnym kroku obliczan</w:t>
+      </w:r>
+      <w:r>
+        <w:t xml:space="preserve">y jest rozmiar </w:t>
+      </w:r>
+      <w:r>
+        <w:t xml:space="preserve">podzielonych </w:t>
+      </w:r>
+      <w:r>
+        <w:t xml:space="preserve">próbek </w:t>
+      </w:r>
+      <w:r>
+        <w:t>audio</w:t>
+      </w:r>
+      <w:r>
+        <w:t xml:space="preserve"> na podstawie określonej delty(1 sekunda) oraz częstotliwości próbkowania(16 kHz)</w:t>
+      </w:r>
+      <w:r>
+        <w:t>.</w:t>
+      </w:r>
+      <w:r>
+        <w:t xml:space="preserve"> </w:t>
+      </w:r>
+      <w:r>
+        <w:t xml:space="preserve">Funkcja sprawdza czy długość przetworzonego fragmentu audio jest mniejsza niż </w:t>
+      </w:r>
+      <w:r>
+        <w:t>rozmiar próbki</w:t>
+      </w:r>
+      <w:r>
+        <w:t>.</w:t>
+      </w:r>
+      <w:r>
+        <w:t xml:space="preserve"> </w:t>
+      </w:r>
+      <w:r>
+        <w:t>Tworzona jest tablica zerowa</w:t>
+      </w:r>
+      <w:r>
+        <w:t>(wypełniona zerami)</w:t>
+      </w:r>
+      <w:r>
+        <w:t xml:space="preserve"> o</w:t>
+      </w:r>
+      <w:r>
+        <w:t xml:space="preserve"> długości równej rozmiarowi próbki</w:t>
+      </w:r>
+      <w:r>
+        <w:t>.</w:t>
+      </w:r>
+      <w:r>
+        <w:t xml:space="preserve"> Funkcja wypełnia tablicę próbkami audio</w:t>
+      </w:r>
+      <w:r>
+        <w:t xml:space="preserve">(tablica </w:t>
+      </w:r>
+      <w:r>
+        <w:t>‘</w:t>
+      </w:r>
+      <w:proofErr w:type="spellStart"/>
+      <w:r>
+        <w:t>wav</w:t>
+      </w:r>
+      <w:proofErr w:type="spellEnd"/>
+      <w:r>
+        <w:t>’</w:t>
+      </w:r>
+      <w:r>
+        <w:t>)</w:t>
+      </w:r>
+      <w:r>
+        <w:t xml:space="preserve"> określon</w:t>
+      </w:r>
+      <w:r>
+        <w:t>ymi</w:t>
+      </w:r>
+      <w:r>
+        <w:t xml:space="preserve"> przez funkcję ‘</w:t>
+      </w:r>
+      <w:proofErr w:type="spellStart"/>
+      <w:r>
+        <w:t>downsample_mono</w:t>
+      </w:r>
+      <w:proofErr w:type="spellEnd"/>
+      <w:r>
+        <w:t>’. Pozostałe elementy pozostają zerami.</w:t>
+      </w:r>
+      <w:r>
+        <w:t xml:space="preserve"> Następnie próbki audio zapisywane są w katalogu docelowym.</w:t>
+      </w:r>
+      <w:r>
+        <w:t xml:space="preserve"> Jeżeli jednak </w:t>
+      </w:r>
+      <w:r>
+        <w:t xml:space="preserve">długość przetworzonego fragmentu audio jest </w:t>
+      </w:r>
+      <w:r>
+        <w:t>większa</w:t>
+      </w:r>
+      <w:r>
+        <w:t xml:space="preserve"> niż rozmiar próbki</w:t>
+      </w:r>
+      <w:r>
+        <w:t xml:space="preserve"> to funkcja oblicza resztę z długości próbek audio, co pozwala określić ile próbek nie można podzielić równo.</w:t>
+      </w:r>
+      <w:r>
+        <w:t xml:space="preserve"> Funkcja następnie tworzy listę </w:t>
+      </w:r>
+      <w:r>
+        <w:t>delikatnie mniejszą niż całkowita liczba próbek ‘</w:t>
+      </w:r>
+      <w:proofErr w:type="spellStart"/>
+      <w:r>
+        <w:t>wav</w:t>
+      </w:r>
+      <w:proofErr w:type="spellEnd"/>
+      <w:r>
+        <w:t>’</w:t>
+      </w:r>
+      <w:r>
+        <w:t>. Wykonuje się to, aby uniknąć błędów przy podziale, jeżeli fragment nie ma pełnej długości próbki.</w:t>
+      </w:r>
+      <w:r>
+        <w:t xml:space="preserve"> Później określany jest początek i koniec każdej próbki audio.</w:t>
+      </w:r>
+      <w:r>
+        <w:t xml:space="preserve"> </w:t>
+      </w:r>
+      <w:r>
+        <w:t>Próbka audio jest wyodrębniana na podstawie określonych indeksów(‘start’, ‘stop’). Na koniec próbka  zapisywana jest w katalogu docelowym.</w:t>
+      </w:r>
     </w:p>
     <w:p>
       <w:pPr>

</xml_diff>

<commit_message>
added main.py description just to be sure
</commit_message>
<xml_diff>
--- a/Opis Funkcji.DOCX
+++ b/Opis Funkcji.DOCX
@@ -10524,13 +10524,7 @@
       </w:r>
       <w:proofErr w:type="spellEnd"/>
       <w:r>
-        <w:t xml:space="preserve">’ - </w:t>
-      </w:r>
-      <w:r>
-        <w:t>obiekt zawierający argumenty, które przekazano do funkcji, na co składa się:</w:t>
-      </w:r>
-      <w:r>
-        <w:t xml:space="preserve"> </w:t>
+        <w:t xml:space="preserve">’ - obiekt zawierający argumenty, które przekazano do funkcji, na co składa się: </w:t>
       </w:r>
     </w:p>
     <w:p>
@@ -10712,13 +10706,7 @@
       </w:r>
       <w:proofErr w:type="spellEnd"/>
       <w:r>
-        <w:t xml:space="preserve">’, wykorzystywanego do predykcji, katalog zawierający podkatalogi reprezentujące różne klasy, częstotliwość próbkowania do przetwarzania plików audio, długość pojedynczej próbki audio w sekundach(delta = 1 s), próg, </w:t>
-      </w:r>
-      <w:r>
-        <w:t>który jest wykorzystywany do określenia czy amplituda sygnału jest wystarczająco wysoka</w:t>
-      </w:r>
-      <w:r>
-        <w:t xml:space="preserve"> oraz nazwa pliku końcowego, w którym zostaną zapisane wyniki predykcji</w:t>
+        <w:t>’, wykorzystywanego do predykcji, katalog zawierający podkatalogi reprezentujące różne klasy, częstotliwość próbkowania do przetwarzania plików audio, długość pojedynczej próbki audio w sekundach(delta = 1 s), próg, który jest wykorzystywany do określenia czy amplituda sygnału jest wystarczająco wysoka oraz nazwa pliku końcowego, w którym zostaną zapisane wyniki predykcji</w:t>
       </w:r>
       <w:r>
         <w:t>.</w:t>
@@ -10990,10 +10978,7 @@
         <w:t>wyłącza przycisk nagrywania, odtwarzania oraz sprawdzania w trakcie tworzenia nowego nagrania. Dodatkowo inicjalizuje proces nagrywania w nowym wątku</w:t>
       </w:r>
       <w:r>
-        <w:t>(pozwala to na sprawne działanie interfejsu graficznego</w:t>
-      </w:r>
-      <w:r>
-        <w:t>)</w:t>
+        <w:t>(pozwala to na sprawne działanie interfejsu graficznego)</w:t>
       </w:r>
       <w:r>
         <w:t>.</w:t>
@@ -11069,18 +11054,12 @@
         <w:t xml:space="preserve">’ – </w:t>
       </w:r>
       <w:r>
-        <w:t xml:space="preserve">włącza oraz wyłącza przycisk nagrywania, odtwarzania oraz sprawdzania w trakcie </w:t>
+        <w:t xml:space="preserve">włącza oraz wyłącza przycisk nagrywania, odtwarzania oraz sprawdzania w trakcie odtwarzania. Dodatkowo inicjalizuje proces </w:t>
       </w:r>
       <w:r>
         <w:t>odtwarzania</w:t>
       </w:r>
       <w:r>
-        <w:t xml:space="preserve">. Dodatkowo inicjalizuje proces </w:t>
-      </w:r>
-      <w:r>
-        <w:t>odtwarzania</w:t>
-      </w:r>
-      <w:r>
         <w:t xml:space="preserve"> w nowym wątku.</w:t>
       </w:r>
     </w:p>
@@ -11151,10 +11130,7 @@
         <w:t>’ zawierający: ścieżkę do wyćwiczonego modelu, nazwę pliku do zapisu wyników predykcji, ścieżkę katalogu źródłowego dla plików audio, długo</w:t>
       </w:r>
       <w:r>
-        <w:t xml:space="preserve">ść kroku(delta = 1 s), częstotliwość próbkowania, próg, </w:t>
-      </w:r>
-      <w:r>
-        <w:t>który jest wykorzystywany do określenia czy amplituda sygnału jest wystarczająco wysoka.</w:t>
+        <w:t>ść kroku(delta = 1 s), częstotliwość próbkowania, próg, który jest wykorzystywany do określenia czy amplituda sygnału jest wystarczająco wysoka.</w:t>
       </w:r>
       <w:r>
         <w:t xml:space="preserve"> Funkcja ta wykonuje </w:t>
@@ -11590,37 +11566,573 @@
     <w:p>
       <w:pPr>
         <w:pStyle w:val="ListParagraph"/>
-        <w:ind w:left="1224"/>
-        <w:jc w:val="both"/>
-      </w:pPr>
-    </w:p>
-    <w:p>
-      <w:pPr>
-        <w:pStyle w:val="ListParagraph"/>
-        <w:ind w:left="1224"/>
-        <w:jc w:val="both"/>
-      </w:pPr>
-    </w:p>
-    <w:p>
-      <w:pPr>
-        <w:pStyle w:val="ListParagraph"/>
-        <w:ind w:left="1224"/>
-        <w:jc w:val="both"/>
-      </w:pPr>
-    </w:p>
-    <w:p>
-      <w:pPr>
-        <w:pStyle w:val="ListParagraph"/>
-        <w:ind w:left="1224"/>
-        <w:jc w:val="both"/>
-      </w:pPr>
-    </w:p>
-    <w:p>
-      <w:pPr>
-        <w:pStyle w:val="ListParagraph"/>
-        <w:ind w:left="1224"/>
-        <w:jc w:val="both"/>
-      </w:pPr>
+        <w:numPr>
+          <w:ilvl w:val="2"/>
+          <w:numId w:val="4"/>
+        </w:numPr>
+        <w:jc w:val="both"/>
+        <w:rPr>
+          <w:b/>
+          <w:bCs/>
+          <w:sz w:val="28"/>
+          <w:szCs w:val="28"/>
+        </w:rPr>
+      </w:pPr>
+      <w:r>
+        <w:rPr>
+          <w:b/>
+          <w:bCs/>
+          <w:sz w:val="28"/>
+          <w:szCs w:val="28"/>
+        </w:rPr>
+        <w:t>Plik main.py</w:t>
+      </w:r>
+    </w:p>
+    <w:p>
+      <w:pPr>
+        <w:pStyle w:val="ListParagraph"/>
+        <w:ind w:left="1224"/>
+        <w:jc w:val="both"/>
+      </w:pPr>
+      <w:r>
+        <w:t>Plik ten jest odpowiedzialny za interaktywną obsługę aplikacji. Umożliwia to użytkownikowi korzystanie ze wszystkich funkcji zebranych w jednym menu.</w:t>
+      </w:r>
+      <w:r>
+        <w:t xml:space="preserve"> Plik działa w oparciu o funkcję ‘</w:t>
+      </w:r>
+      <w:proofErr w:type="spellStart"/>
+      <w:r>
+        <w:t>main</w:t>
+      </w:r>
+      <w:proofErr w:type="spellEnd"/>
+      <w:r>
+        <w:t>’ ze zmienną globalną ‘</w:t>
+      </w:r>
+      <w:proofErr w:type="spellStart"/>
+      <w:r>
+        <w:t>pressed_button</w:t>
+      </w:r>
+      <w:proofErr w:type="spellEnd"/>
+      <w:r>
+        <w:t>’.</w:t>
+      </w:r>
+      <w:r>
+        <w:t xml:space="preserve"> Program obsługuje następujące przyciski:</w:t>
+      </w:r>
+    </w:p>
+    <w:p>
+      <w:pPr>
+        <w:pStyle w:val="ListParagraph"/>
+        <w:ind w:left="1224"/>
+        <w:jc w:val="both"/>
+      </w:pPr>
+    </w:p>
+    <w:p>
+      <w:pPr>
+        <w:pStyle w:val="ListParagraph"/>
+        <w:ind w:left="1224"/>
+        <w:jc w:val="both"/>
+      </w:pPr>
+      <w:r>
+        <w:t>‘</w:t>
+      </w:r>
+      <w:proofErr w:type="spellStart"/>
+      <w:r>
+        <w:t>Mouth</w:t>
+      </w:r>
+      <w:proofErr w:type="spellEnd"/>
+      <w:r>
+        <w:t xml:space="preserve"> open’ – odpowiedzialny za o</w:t>
+      </w:r>
+      <w:r>
+        <w:t>kreślenie tego czy usta użytkownika są otwarte czy nie</w:t>
+      </w:r>
+    </w:p>
+    <w:p>
+      <w:pPr>
+        <w:pStyle w:val="ListParagraph"/>
+        <w:ind w:left="1224"/>
+        <w:jc w:val="both"/>
+      </w:pPr>
+    </w:p>
+    <w:p>
+      <w:pPr>
+        <w:pStyle w:val="ListParagraph"/>
+        <w:ind w:left="1224"/>
+        <w:jc w:val="both"/>
+      </w:pPr>
+      <w:r>
+        <w:t>‘</w:t>
+      </w:r>
+      <w:proofErr w:type="spellStart"/>
+      <w:r>
+        <w:t>Smile</w:t>
+      </w:r>
+      <w:proofErr w:type="spellEnd"/>
+      <w:r>
+        <w:t xml:space="preserve">’ </w:t>
+      </w:r>
+      <w:r>
+        <w:t>–</w:t>
+      </w:r>
+      <w:r>
+        <w:t xml:space="preserve"> </w:t>
+      </w:r>
+      <w:r>
+        <w:t>odpowiedzialny za o</w:t>
+      </w:r>
+      <w:r>
+        <w:t>kreślenie tego czy</w:t>
+      </w:r>
+      <w:r>
+        <w:t xml:space="preserve"> użytkownik uśmiecha się z otwartą czy zamkniętą buzią</w:t>
+      </w:r>
+    </w:p>
+    <w:p>
+      <w:pPr>
+        <w:pStyle w:val="ListParagraph"/>
+        <w:ind w:left="1224"/>
+        <w:jc w:val="both"/>
+      </w:pPr>
+    </w:p>
+    <w:p>
+      <w:pPr>
+        <w:pStyle w:val="ListParagraph"/>
+        <w:ind w:left="1224"/>
+        <w:jc w:val="both"/>
+      </w:pPr>
+      <w:r>
+        <w:t xml:space="preserve">‘Kiss’ – </w:t>
+      </w:r>
+      <w:r>
+        <w:t>odpowiedzialny za o</w:t>
+      </w:r>
+      <w:r>
+        <w:t>kreślenie tego czy</w:t>
+      </w:r>
+      <w:r>
+        <w:t xml:space="preserve"> użytkownik poprawnie robi całusy do kamery</w:t>
+      </w:r>
+    </w:p>
+    <w:p>
+      <w:pPr>
+        <w:pStyle w:val="ListParagraph"/>
+        <w:ind w:left="1224"/>
+        <w:jc w:val="both"/>
+      </w:pPr>
+    </w:p>
+    <w:p>
+      <w:pPr>
+        <w:pStyle w:val="ListParagraph"/>
+        <w:ind w:left="1224"/>
+        <w:jc w:val="both"/>
+      </w:pPr>
+      <w:r>
+        <w:lastRenderedPageBreak/>
+        <w:t>‘</w:t>
+      </w:r>
+      <w:proofErr w:type="spellStart"/>
+      <w:r>
+        <w:t>Tongue</w:t>
+      </w:r>
+      <w:proofErr w:type="spellEnd"/>
+      <w:r>
+        <w:t>’</w:t>
+      </w:r>
+      <w:r>
+        <w:t xml:space="preserve"> – </w:t>
+      </w:r>
+      <w:r>
+        <w:t xml:space="preserve">odpowiedzialny za </w:t>
+      </w:r>
+      <w:r>
+        <w:t>śledzenie ruchu języka użytkownika</w:t>
+      </w:r>
+    </w:p>
+    <w:p>
+      <w:pPr>
+        <w:pStyle w:val="ListParagraph"/>
+        <w:ind w:left="1224"/>
+        <w:jc w:val="both"/>
+      </w:pPr>
+    </w:p>
+    <w:p>
+      <w:pPr>
+        <w:pStyle w:val="ListParagraph"/>
+        <w:ind w:left="1224"/>
+        <w:jc w:val="both"/>
+      </w:pPr>
+      <w:r>
+        <w:t>‘</w:t>
+      </w:r>
+      <w:proofErr w:type="spellStart"/>
+      <w:r>
+        <w:t>Cheeks</w:t>
+      </w:r>
+      <w:proofErr w:type="spellEnd"/>
+      <w:r>
+        <w:t>’</w:t>
+      </w:r>
+      <w:r>
+        <w:t xml:space="preserve"> – </w:t>
+      </w:r>
+      <w:r>
+        <w:t xml:space="preserve">odpowiedzialny za </w:t>
+      </w:r>
+      <w:r>
+        <w:t>detekcję ruchu policzków użytkownika</w:t>
+      </w:r>
+    </w:p>
+    <w:p>
+      <w:pPr>
+        <w:pStyle w:val="ListParagraph"/>
+        <w:ind w:left="1224"/>
+        <w:jc w:val="both"/>
+      </w:pPr>
+    </w:p>
+    <w:p>
+      <w:pPr>
+        <w:pStyle w:val="ListParagraph"/>
+        <w:ind w:left="1224"/>
+        <w:jc w:val="both"/>
+      </w:pPr>
+      <w:r>
+        <w:t xml:space="preserve">‘Right </w:t>
+      </w:r>
+      <w:proofErr w:type="spellStart"/>
+      <w:r>
+        <w:t>Cheek</w:t>
+      </w:r>
+      <w:proofErr w:type="spellEnd"/>
+      <w:r>
+        <w:t>’</w:t>
+      </w:r>
+      <w:r>
+        <w:t xml:space="preserve"> – </w:t>
+      </w:r>
+      <w:r>
+        <w:t xml:space="preserve">odpowiedzialny za </w:t>
+      </w:r>
+      <w:r>
+        <w:t xml:space="preserve">detekcję ruchu </w:t>
+      </w:r>
+      <w:r>
+        <w:t>prawego policzka</w:t>
+      </w:r>
+      <w:r>
+        <w:t xml:space="preserve"> użytkownika</w:t>
+      </w:r>
+    </w:p>
+    <w:p>
+      <w:pPr>
+        <w:pStyle w:val="ListParagraph"/>
+        <w:ind w:left="1224"/>
+        <w:jc w:val="both"/>
+      </w:pPr>
+    </w:p>
+    <w:p>
+      <w:pPr>
+        <w:pStyle w:val="ListParagraph"/>
+        <w:ind w:left="1224"/>
+        <w:jc w:val="both"/>
+      </w:pPr>
+      <w:r>
+        <w:t>‘</w:t>
+      </w:r>
+      <w:proofErr w:type="spellStart"/>
+      <w:r>
+        <w:t>Left</w:t>
+      </w:r>
+      <w:proofErr w:type="spellEnd"/>
+      <w:r>
+        <w:t xml:space="preserve"> </w:t>
+      </w:r>
+      <w:proofErr w:type="spellStart"/>
+      <w:r>
+        <w:t>Cheek</w:t>
+      </w:r>
+      <w:proofErr w:type="spellEnd"/>
+      <w:r>
+        <w:t>’</w:t>
+      </w:r>
+      <w:r>
+        <w:t xml:space="preserve"> – </w:t>
+      </w:r>
+      <w:r>
+        <w:t xml:space="preserve">odpowiedzialny za </w:t>
+      </w:r>
+      <w:r>
+        <w:t xml:space="preserve">detekcję ruchu </w:t>
+      </w:r>
+      <w:r>
+        <w:t xml:space="preserve">lewego </w:t>
+      </w:r>
+      <w:r>
+        <w:t>policzka</w:t>
+      </w:r>
+      <w:r>
+        <w:t xml:space="preserve"> </w:t>
+      </w:r>
+      <w:r>
+        <w:t>użytkownika</w:t>
+      </w:r>
+    </w:p>
+    <w:p>
+      <w:pPr>
+        <w:pStyle w:val="ListParagraph"/>
+        <w:ind w:left="1224"/>
+        <w:jc w:val="both"/>
+      </w:pPr>
+    </w:p>
+    <w:p>
+      <w:pPr>
+        <w:pStyle w:val="ListParagraph"/>
+        <w:ind w:left="1224"/>
+        <w:jc w:val="both"/>
+      </w:pPr>
+      <w:r>
+        <w:t xml:space="preserve">‘Lip </w:t>
+      </w:r>
+      <w:proofErr w:type="spellStart"/>
+      <w:r>
+        <w:t>roll</w:t>
+      </w:r>
+      <w:proofErr w:type="spellEnd"/>
+      <w:r>
+        <w:t>’</w:t>
+      </w:r>
+      <w:r>
+        <w:t xml:space="preserve"> – </w:t>
+      </w:r>
+      <w:r>
+        <w:t>odpowiedzialny za</w:t>
+      </w:r>
+      <w:r>
+        <w:t xml:space="preserve"> rozpoznanie dźwięku „wibrowania wargami”</w:t>
+      </w:r>
+    </w:p>
+    <w:p>
+      <w:pPr>
+        <w:pStyle w:val="ListParagraph"/>
+        <w:ind w:left="1224"/>
+        <w:jc w:val="both"/>
+      </w:pPr>
+    </w:p>
+    <w:p>
+      <w:pPr>
+        <w:pStyle w:val="ListParagraph"/>
+        <w:ind w:left="1224"/>
+        <w:jc w:val="both"/>
+      </w:pPr>
+      <w:r>
+        <w:t>‘</w:t>
+      </w:r>
+      <w:proofErr w:type="spellStart"/>
+      <w:r>
+        <w:t>Munching</w:t>
+      </w:r>
+      <w:proofErr w:type="spellEnd"/>
+      <w:r>
+        <w:t>’</w:t>
+      </w:r>
+      <w:r>
+        <w:t xml:space="preserve"> – </w:t>
+      </w:r>
+      <w:r>
+        <w:t>odpowiedzialny za</w:t>
+      </w:r>
+      <w:r>
+        <w:t xml:space="preserve"> rozpoznanie dźwięku mlaskania</w:t>
+      </w:r>
+    </w:p>
+    <w:p>
+      <w:pPr>
+        <w:pStyle w:val="ListParagraph"/>
+        <w:ind w:left="1224"/>
+        <w:jc w:val="both"/>
+      </w:pPr>
+    </w:p>
+    <w:p>
+      <w:pPr>
+        <w:pStyle w:val="ListParagraph"/>
+        <w:ind w:left="1224"/>
+        <w:jc w:val="both"/>
+      </w:pPr>
+      <w:r>
+        <w:t>‘</w:t>
+      </w:r>
+      <w:proofErr w:type="spellStart"/>
+      <w:r>
+        <w:t>Kneeling</w:t>
+      </w:r>
+      <w:proofErr w:type="spellEnd"/>
+      <w:r>
+        <w:t>’</w:t>
+      </w:r>
+      <w:r>
+        <w:t xml:space="preserve"> – </w:t>
+      </w:r>
+      <w:r>
+        <w:t>odpowiedzialny za</w:t>
+      </w:r>
+      <w:r>
+        <w:t xml:space="preserve"> rozpoznanie dźwięku „kląskania”</w:t>
+      </w:r>
+    </w:p>
+    <w:p>
+      <w:pPr>
+        <w:pStyle w:val="ListParagraph"/>
+        <w:ind w:left="1224"/>
+        <w:jc w:val="both"/>
+      </w:pPr>
+    </w:p>
+    <w:p>
+      <w:pPr>
+        <w:pStyle w:val="ListParagraph"/>
+        <w:ind w:left="1224"/>
+        <w:jc w:val="both"/>
+      </w:pPr>
+      <w:r>
+        <w:t>‘</w:t>
+      </w:r>
+      <w:proofErr w:type="spellStart"/>
+      <w:r>
+        <w:t>Words</w:t>
+      </w:r>
+      <w:proofErr w:type="spellEnd"/>
+      <w:r>
+        <w:t>’</w:t>
+      </w:r>
+      <w:r>
+        <w:t xml:space="preserve"> - </w:t>
+      </w:r>
+      <w:r>
+        <w:t>odpowiedzialny za</w:t>
+      </w:r>
+      <w:r>
+        <w:t xml:space="preserve"> rozpoznanie słowa wypowiedzianego przez użytkownika</w:t>
+      </w:r>
+    </w:p>
+    <w:p>
+      <w:pPr>
+        <w:pStyle w:val="ListParagraph"/>
+        <w:ind w:left="1224"/>
+        <w:jc w:val="both"/>
+      </w:pPr>
+    </w:p>
+    <w:p>
+      <w:pPr>
+        <w:pStyle w:val="ListParagraph"/>
+        <w:ind w:left="1224"/>
+        <w:jc w:val="both"/>
+      </w:pPr>
+      <w:r>
+        <w:t xml:space="preserve">Dla przycisków ‘Lip </w:t>
+      </w:r>
+      <w:proofErr w:type="spellStart"/>
+      <w:r>
+        <w:t>roll</w:t>
+      </w:r>
+      <w:proofErr w:type="spellEnd"/>
+      <w:r>
+        <w:t>’, ‘</w:t>
+      </w:r>
+      <w:proofErr w:type="spellStart"/>
+      <w:r>
+        <w:t>Munching</w:t>
+      </w:r>
+      <w:proofErr w:type="spellEnd"/>
+      <w:r>
+        <w:t>’, ‘</w:t>
+      </w:r>
+      <w:proofErr w:type="spellStart"/>
+      <w:r>
+        <w:t>Kneeling</w:t>
+      </w:r>
+      <w:proofErr w:type="spellEnd"/>
+      <w:r>
+        <w:t>’ oraz ‘</w:t>
+      </w:r>
+      <w:proofErr w:type="spellStart"/>
+      <w:r>
+        <w:t>Words</w:t>
+      </w:r>
+      <w:proofErr w:type="spellEnd"/>
+      <w:r>
+        <w:t>’ utworzona została specjalna funkcja ‘</w:t>
+      </w:r>
+      <w:proofErr w:type="spellStart"/>
+      <w:r>
+        <w:t>toggle_menu</w:t>
+      </w:r>
+      <w:proofErr w:type="spellEnd"/>
+      <w:r>
+        <w:t>’ rozwijająca dodatkową listę przycisków dla każdego z wymienionych.</w:t>
+      </w:r>
+      <w:r>
+        <w:t xml:space="preserve"> Składają się na nie: ‘Start’, ‘Stop’, ‘Play’ i ‘</w:t>
+      </w:r>
+      <w:proofErr w:type="spellStart"/>
+      <w:r>
+        <w:t>Check</w:t>
+      </w:r>
+      <w:proofErr w:type="spellEnd"/>
+      <w:r>
+        <w:t>’.</w:t>
+      </w:r>
+      <w:r>
+        <w:t xml:space="preserve"> Dla </w:t>
+      </w:r>
+      <w:r>
+        <w:t xml:space="preserve">‘Lip </w:t>
+      </w:r>
+      <w:proofErr w:type="spellStart"/>
+      <w:r>
+        <w:t>roll</w:t>
+      </w:r>
+      <w:proofErr w:type="spellEnd"/>
+      <w:r>
+        <w:t>’, ‘</w:t>
+      </w:r>
+      <w:proofErr w:type="spellStart"/>
+      <w:r>
+        <w:t>Munching</w:t>
+      </w:r>
+      <w:proofErr w:type="spellEnd"/>
+      <w:r>
+        <w:t>’</w:t>
+      </w:r>
+      <w:r>
+        <w:t xml:space="preserve"> i </w:t>
+      </w:r>
+      <w:r>
+        <w:t>‘</w:t>
+      </w:r>
+      <w:proofErr w:type="spellStart"/>
+      <w:r>
+        <w:t>Kneeling</w:t>
+      </w:r>
+      <w:proofErr w:type="spellEnd"/>
+      <w:r>
+        <w:t>’</w:t>
+      </w:r>
+      <w:r>
+        <w:t xml:space="preserve"> funkcje obsługujące te przyciski są współdzielone ponieważ działają one w oparciu o te same mechanizmy. Jednak </w:t>
+      </w:r>
+      <w:r>
+        <w:t>‘</w:t>
+      </w:r>
+      <w:proofErr w:type="spellStart"/>
+      <w:r>
+        <w:t>Words</w:t>
+      </w:r>
+      <w:proofErr w:type="spellEnd"/>
+      <w:r>
+        <w:t>’</w:t>
+      </w:r>
+      <w:r>
+        <w:t xml:space="preserve"> korzysta z innych funkcji, jako że jest to przycisk odpowiedzialny za wykonywanie innego rodzaju operacje.</w:t>
+      </w:r>
     </w:p>
     <w:sectPr>
       <w:pgSz w:w="11906" w:h="16838"/>
@@ -12646,6 +13158,7 @@
   <w:style w:type="character" w:default="1" w:styleId="DefaultParagraphFont">
     <w:name w:val="Default Paragraph Font"/>
     <w:uiPriority w:val="1"/>
+    <w:semiHidden/>
     <w:unhideWhenUsed/>
   </w:style>
   <w:style w:type="table" w:default="1" w:styleId="TableNormal">

</xml_diff>